<commit_message>
Documentation update. Added some functionalities description.
</commit_message>
<xml_diff>
--- a/Documents/Managementul lucrarilor de licenta.docx
+++ b/Documents/Managementul lucrarilor de licenta.docx
@@ -1801,7 +1801,7 @@
               <w:tab w:val="right" w:leader="dot" w:pos="9395"/>
             </w:tabs>
             <w:rPr>
-              <w:rFonts w:eastAsiaTheme="minorEastAsia"/>
+              <w:rFonts w:ascii="Times New Roman" w:eastAsiaTheme="minorEastAsia" w:hAnsi="Times New Roman" w:cs="Times New Roman"/>
               <w:noProof/>
             </w:rPr>
           </w:pPr>
@@ -1840,6 +1840,7 @@
             </w:r>
             <w:r>
               <w:rPr>
+                <w:rFonts w:ascii="Times New Roman" w:hAnsi="Times New Roman" w:cs="Times New Roman"/>
                 <w:noProof/>
                 <w:webHidden/>
               </w:rPr>
@@ -1847,6 +1848,7 @@
             </w:r>
             <w:r>
               <w:rPr>
+                <w:rFonts w:ascii="Times New Roman" w:hAnsi="Times New Roman" w:cs="Times New Roman"/>
                 <w:noProof/>
                 <w:webHidden/>
               </w:rPr>
@@ -1854,6 +1856,7 @@
             </w:r>
             <w:r>
               <w:rPr>
+                <w:rFonts w:ascii="Times New Roman" w:hAnsi="Times New Roman" w:cs="Times New Roman"/>
                 <w:noProof/>
                 <w:webHidden/>
               </w:rPr>
@@ -1861,12 +1864,14 @@
             </w:r>
             <w:r>
               <w:rPr>
+                <w:rFonts w:ascii="Times New Roman" w:hAnsi="Times New Roman" w:cs="Times New Roman"/>
                 <w:noProof/>
                 <w:webHidden/>
               </w:rPr>
             </w:r>
             <w:r>
               <w:rPr>
+                <w:rFonts w:ascii="Times New Roman" w:hAnsi="Times New Roman" w:cs="Times New Roman"/>
                 <w:noProof/>
                 <w:webHidden/>
               </w:rPr>
@@ -1874,6 +1879,7 @@
             </w:r>
             <w:r>
               <w:rPr>
+                <w:rFonts w:ascii="Times New Roman" w:hAnsi="Times New Roman" w:cs="Times New Roman"/>
                 <w:noProof/>
                 <w:webHidden/>
               </w:rPr>
@@ -1881,6 +1887,7 @@
             </w:r>
             <w:r>
               <w:rPr>
+                <w:rFonts w:ascii="Times New Roman" w:hAnsi="Times New Roman" w:cs="Times New Roman"/>
                 <w:noProof/>
                 <w:webHidden/>
               </w:rPr>
@@ -1895,7 +1902,7 @@
               <w:tab w:val="right" w:leader="dot" w:pos="9395"/>
             </w:tabs>
             <w:rPr>
-              <w:rFonts w:eastAsiaTheme="minorEastAsia"/>
+              <w:rFonts w:ascii="Times New Roman" w:eastAsiaTheme="minorEastAsia" w:hAnsi="Times New Roman" w:cs="Times New Roman"/>
               <w:noProof/>
             </w:rPr>
           </w:pPr>
@@ -1910,6 +1917,7 @@
             </w:r>
             <w:r>
               <w:rPr>
+                <w:rFonts w:ascii="Times New Roman" w:hAnsi="Times New Roman" w:cs="Times New Roman"/>
                 <w:noProof/>
                 <w:webHidden/>
               </w:rPr>
@@ -1917,6 +1925,7 @@
             </w:r>
             <w:r>
               <w:rPr>
+                <w:rFonts w:ascii="Times New Roman" w:hAnsi="Times New Roman" w:cs="Times New Roman"/>
                 <w:noProof/>
                 <w:webHidden/>
               </w:rPr>
@@ -1924,6 +1933,7 @@
             </w:r>
             <w:r>
               <w:rPr>
+                <w:rFonts w:ascii="Times New Roman" w:hAnsi="Times New Roman" w:cs="Times New Roman"/>
                 <w:noProof/>
                 <w:webHidden/>
               </w:rPr>
@@ -1931,12 +1941,14 @@
             </w:r>
             <w:r>
               <w:rPr>
+                <w:rFonts w:ascii="Times New Roman" w:hAnsi="Times New Roman" w:cs="Times New Roman"/>
                 <w:noProof/>
                 <w:webHidden/>
               </w:rPr>
             </w:r>
             <w:r>
               <w:rPr>
+                <w:rFonts w:ascii="Times New Roman" w:hAnsi="Times New Roman" w:cs="Times New Roman"/>
                 <w:noProof/>
                 <w:webHidden/>
               </w:rPr>
@@ -1944,6 +1956,7 @@
             </w:r>
             <w:r>
               <w:rPr>
+                <w:rFonts w:ascii="Times New Roman" w:hAnsi="Times New Roman" w:cs="Times New Roman"/>
                 <w:noProof/>
                 <w:webHidden/>
               </w:rPr>
@@ -1951,6 +1964,7 @@
             </w:r>
             <w:r>
               <w:rPr>
+                <w:rFonts w:ascii="Times New Roman" w:hAnsi="Times New Roman" w:cs="Times New Roman"/>
                 <w:noProof/>
                 <w:webHidden/>
               </w:rPr>
@@ -1965,7 +1979,7 @@
               <w:tab w:val="right" w:leader="dot" w:pos="9395"/>
             </w:tabs>
             <w:rPr>
-              <w:rFonts w:eastAsiaTheme="minorEastAsia"/>
+              <w:rFonts w:ascii="Times New Roman" w:eastAsiaTheme="minorEastAsia" w:hAnsi="Times New Roman" w:cs="Times New Roman"/>
               <w:noProof/>
             </w:rPr>
           </w:pPr>
@@ -1980,6 +1994,7 @@
             </w:r>
             <w:r>
               <w:rPr>
+                <w:rFonts w:ascii="Times New Roman" w:hAnsi="Times New Roman" w:cs="Times New Roman"/>
                 <w:noProof/>
                 <w:webHidden/>
               </w:rPr>
@@ -1987,6 +2002,7 @@
             </w:r>
             <w:r>
               <w:rPr>
+                <w:rFonts w:ascii="Times New Roman" w:hAnsi="Times New Roman" w:cs="Times New Roman"/>
                 <w:noProof/>
                 <w:webHidden/>
               </w:rPr>
@@ -1994,6 +2010,7 @@
             </w:r>
             <w:r>
               <w:rPr>
+                <w:rFonts w:ascii="Times New Roman" w:hAnsi="Times New Roman" w:cs="Times New Roman"/>
                 <w:noProof/>
                 <w:webHidden/>
               </w:rPr>
@@ -2001,12 +2018,14 @@
             </w:r>
             <w:r>
               <w:rPr>
+                <w:rFonts w:ascii="Times New Roman" w:hAnsi="Times New Roman" w:cs="Times New Roman"/>
                 <w:noProof/>
                 <w:webHidden/>
               </w:rPr>
             </w:r>
             <w:r>
               <w:rPr>
+                <w:rFonts w:ascii="Times New Roman" w:hAnsi="Times New Roman" w:cs="Times New Roman"/>
                 <w:noProof/>
                 <w:webHidden/>
               </w:rPr>
@@ -2014,6 +2033,7 @@
             </w:r>
             <w:r>
               <w:rPr>
+                <w:rFonts w:ascii="Times New Roman" w:hAnsi="Times New Roman" w:cs="Times New Roman"/>
                 <w:noProof/>
                 <w:webHidden/>
               </w:rPr>
@@ -2021,6 +2041,7 @@
             </w:r>
             <w:r>
               <w:rPr>
+                <w:rFonts w:ascii="Times New Roman" w:hAnsi="Times New Roman" w:cs="Times New Roman"/>
                 <w:noProof/>
                 <w:webHidden/>
               </w:rPr>
@@ -2035,7 +2056,7 @@
               <w:tab w:val="right" w:leader="dot" w:pos="9395"/>
             </w:tabs>
             <w:rPr>
-              <w:rFonts w:eastAsiaTheme="minorEastAsia"/>
+              <w:rFonts w:ascii="Times New Roman" w:eastAsiaTheme="minorEastAsia" w:hAnsi="Times New Roman" w:cs="Times New Roman"/>
               <w:noProof/>
             </w:rPr>
           </w:pPr>
@@ -2050,6 +2071,7 @@
             </w:r>
             <w:r>
               <w:rPr>
+                <w:rFonts w:ascii="Times New Roman" w:hAnsi="Times New Roman" w:cs="Times New Roman"/>
                 <w:noProof/>
                 <w:webHidden/>
               </w:rPr>
@@ -2057,6 +2079,7 @@
             </w:r>
             <w:r>
               <w:rPr>
+                <w:rFonts w:ascii="Times New Roman" w:hAnsi="Times New Roman" w:cs="Times New Roman"/>
                 <w:noProof/>
                 <w:webHidden/>
               </w:rPr>
@@ -2064,6 +2087,7 @@
             </w:r>
             <w:r>
               <w:rPr>
+                <w:rFonts w:ascii="Times New Roman" w:hAnsi="Times New Roman" w:cs="Times New Roman"/>
                 <w:noProof/>
                 <w:webHidden/>
               </w:rPr>
@@ -2071,12 +2095,14 @@
             </w:r>
             <w:r>
               <w:rPr>
+                <w:rFonts w:ascii="Times New Roman" w:hAnsi="Times New Roman" w:cs="Times New Roman"/>
                 <w:noProof/>
                 <w:webHidden/>
               </w:rPr>
             </w:r>
             <w:r>
               <w:rPr>
+                <w:rFonts w:ascii="Times New Roman" w:hAnsi="Times New Roman" w:cs="Times New Roman"/>
                 <w:noProof/>
                 <w:webHidden/>
               </w:rPr>
@@ -2084,6 +2110,7 @@
             </w:r>
             <w:r>
               <w:rPr>
+                <w:rFonts w:ascii="Times New Roman" w:hAnsi="Times New Roman" w:cs="Times New Roman"/>
                 <w:noProof/>
                 <w:webHidden/>
               </w:rPr>
@@ -2091,6 +2118,7 @@
             </w:r>
             <w:r>
               <w:rPr>
+                <w:rFonts w:ascii="Times New Roman" w:hAnsi="Times New Roman" w:cs="Times New Roman"/>
                 <w:noProof/>
                 <w:webHidden/>
               </w:rPr>
@@ -2105,7 +2133,7 @@
               <w:tab w:val="right" w:leader="dot" w:pos="9395"/>
             </w:tabs>
             <w:rPr>
-              <w:rFonts w:eastAsiaTheme="minorEastAsia"/>
+              <w:rFonts w:ascii="Times New Roman" w:eastAsiaTheme="minorEastAsia" w:hAnsi="Times New Roman" w:cs="Times New Roman"/>
               <w:noProof/>
             </w:rPr>
           </w:pPr>
@@ -2120,6 +2148,7 @@
             </w:r>
             <w:r>
               <w:rPr>
+                <w:rFonts w:ascii="Times New Roman" w:hAnsi="Times New Roman" w:cs="Times New Roman"/>
                 <w:noProof/>
                 <w:webHidden/>
               </w:rPr>
@@ -2127,6 +2156,7 @@
             </w:r>
             <w:r>
               <w:rPr>
+                <w:rFonts w:ascii="Times New Roman" w:hAnsi="Times New Roman" w:cs="Times New Roman"/>
                 <w:noProof/>
                 <w:webHidden/>
               </w:rPr>
@@ -2134,6 +2164,7 @@
             </w:r>
             <w:r>
               <w:rPr>
+                <w:rFonts w:ascii="Times New Roman" w:hAnsi="Times New Roman" w:cs="Times New Roman"/>
                 <w:noProof/>
                 <w:webHidden/>
               </w:rPr>
@@ -2141,12 +2172,14 @@
             </w:r>
             <w:r>
               <w:rPr>
+                <w:rFonts w:ascii="Times New Roman" w:hAnsi="Times New Roman" w:cs="Times New Roman"/>
                 <w:noProof/>
                 <w:webHidden/>
               </w:rPr>
             </w:r>
             <w:r>
               <w:rPr>
+                <w:rFonts w:ascii="Times New Roman" w:hAnsi="Times New Roman" w:cs="Times New Roman"/>
                 <w:noProof/>
                 <w:webHidden/>
               </w:rPr>
@@ -2154,6 +2187,7 @@
             </w:r>
             <w:r>
               <w:rPr>
+                <w:rFonts w:ascii="Times New Roman" w:hAnsi="Times New Roman" w:cs="Times New Roman"/>
                 <w:noProof/>
                 <w:webHidden/>
               </w:rPr>
@@ -2161,6 +2195,7 @@
             </w:r>
             <w:r>
               <w:rPr>
+                <w:rFonts w:ascii="Times New Roman" w:hAnsi="Times New Roman" w:cs="Times New Roman"/>
                 <w:noProof/>
                 <w:webHidden/>
               </w:rPr>
@@ -2175,6 +2210,7 @@
               <w:tab w:val="right" w:leader="dot" w:pos="9395"/>
             </w:tabs>
             <w:rPr>
+              <w:rFonts w:ascii="Times New Roman" w:hAnsi="Times New Roman" w:cs="Times New Roman"/>
               <w:noProof/>
               <w:lang w:eastAsia="en-US"/>
             </w:rPr>
@@ -2190,6 +2226,7 @@
             </w:r>
             <w:r>
               <w:rPr>
+                <w:rFonts w:ascii="Times New Roman" w:hAnsi="Times New Roman" w:cs="Times New Roman"/>
                 <w:noProof/>
                 <w:webHidden/>
               </w:rPr>
@@ -2197,6 +2234,7 @@
             </w:r>
             <w:r>
               <w:rPr>
+                <w:rFonts w:ascii="Times New Roman" w:hAnsi="Times New Roman" w:cs="Times New Roman"/>
                 <w:noProof/>
                 <w:webHidden/>
               </w:rPr>
@@ -2204,6 +2242,7 @@
             </w:r>
             <w:r>
               <w:rPr>
+                <w:rFonts w:ascii="Times New Roman" w:hAnsi="Times New Roman" w:cs="Times New Roman"/>
                 <w:noProof/>
                 <w:webHidden/>
               </w:rPr>
@@ -2211,12 +2250,14 @@
             </w:r>
             <w:r>
               <w:rPr>
+                <w:rFonts w:ascii="Times New Roman" w:hAnsi="Times New Roman" w:cs="Times New Roman"/>
                 <w:noProof/>
                 <w:webHidden/>
               </w:rPr>
             </w:r>
             <w:r>
               <w:rPr>
+                <w:rFonts w:ascii="Times New Roman" w:hAnsi="Times New Roman" w:cs="Times New Roman"/>
                 <w:noProof/>
                 <w:webHidden/>
               </w:rPr>
@@ -2224,6 +2265,7 @@
             </w:r>
             <w:r>
               <w:rPr>
+                <w:rFonts w:ascii="Times New Roman" w:hAnsi="Times New Roman" w:cs="Times New Roman"/>
                 <w:noProof/>
                 <w:webHidden/>
               </w:rPr>
@@ -2231,6 +2273,7 @@
             </w:r>
             <w:r>
               <w:rPr>
+                <w:rFonts w:ascii="Times New Roman" w:hAnsi="Times New Roman" w:cs="Times New Roman"/>
                 <w:noProof/>
                 <w:webHidden/>
               </w:rPr>
@@ -2245,6 +2288,7 @@
               <w:tab w:val="right" w:leader="dot" w:pos="9395"/>
             </w:tabs>
             <w:rPr>
+              <w:rFonts w:ascii="Times New Roman" w:hAnsi="Times New Roman" w:cs="Times New Roman"/>
               <w:noProof/>
               <w:lang w:eastAsia="en-US"/>
             </w:rPr>
@@ -2261,6 +2305,7 @@
             </w:r>
             <w:r>
               <w:rPr>
+                <w:rFonts w:ascii="Times New Roman" w:hAnsi="Times New Roman" w:cs="Times New Roman"/>
                 <w:noProof/>
                 <w:webHidden/>
               </w:rPr>
@@ -2268,6 +2313,7 @@
             </w:r>
             <w:r>
               <w:rPr>
+                <w:rFonts w:ascii="Times New Roman" w:hAnsi="Times New Roman" w:cs="Times New Roman"/>
                 <w:noProof/>
                 <w:webHidden/>
               </w:rPr>
@@ -2275,6 +2321,7 @@
             </w:r>
             <w:r>
               <w:rPr>
+                <w:rFonts w:ascii="Times New Roman" w:hAnsi="Times New Roman" w:cs="Times New Roman"/>
                 <w:noProof/>
                 <w:webHidden/>
               </w:rPr>
@@ -2282,12 +2329,14 @@
             </w:r>
             <w:r>
               <w:rPr>
+                <w:rFonts w:ascii="Times New Roman" w:hAnsi="Times New Roman" w:cs="Times New Roman"/>
                 <w:noProof/>
                 <w:webHidden/>
               </w:rPr>
             </w:r>
             <w:r>
               <w:rPr>
+                <w:rFonts w:ascii="Times New Roman" w:hAnsi="Times New Roman" w:cs="Times New Roman"/>
                 <w:noProof/>
                 <w:webHidden/>
               </w:rPr>
@@ -2295,6 +2344,7 @@
             </w:r>
             <w:r>
               <w:rPr>
+                <w:rFonts w:ascii="Times New Roman" w:hAnsi="Times New Roman" w:cs="Times New Roman"/>
                 <w:noProof/>
                 <w:webHidden/>
               </w:rPr>
@@ -2302,6 +2352,7 @@
             </w:r>
             <w:r>
               <w:rPr>
+                <w:rFonts w:ascii="Times New Roman" w:hAnsi="Times New Roman" w:cs="Times New Roman"/>
                 <w:noProof/>
                 <w:webHidden/>
               </w:rPr>
@@ -2316,7 +2367,7 @@
               <w:tab w:val="right" w:leader="dot" w:pos="9395"/>
             </w:tabs>
             <w:rPr>
-              <w:rFonts w:eastAsiaTheme="minorEastAsia"/>
+              <w:rFonts w:ascii="Times New Roman" w:eastAsiaTheme="minorEastAsia" w:hAnsi="Times New Roman" w:cs="Times New Roman"/>
               <w:noProof/>
             </w:rPr>
           </w:pPr>
@@ -2332,6 +2383,7 @@
             </w:r>
             <w:r>
               <w:rPr>
+                <w:rFonts w:ascii="Times New Roman" w:hAnsi="Times New Roman" w:cs="Times New Roman"/>
                 <w:noProof/>
                 <w:webHidden/>
               </w:rPr>
@@ -2339,6 +2391,7 @@
             </w:r>
             <w:r>
               <w:rPr>
+                <w:rFonts w:ascii="Times New Roman" w:hAnsi="Times New Roman" w:cs="Times New Roman"/>
                 <w:noProof/>
                 <w:webHidden/>
               </w:rPr>
@@ -2346,6 +2399,7 @@
             </w:r>
             <w:r>
               <w:rPr>
+                <w:rFonts w:ascii="Times New Roman" w:hAnsi="Times New Roman" w:cs="Times New Roman"/>
                 <w:noProof/>
                 <w:webHidden/>
               </w:rPr>
@@ -2353,12 +2407,14 @@
             </w:r>
             <w:r>
               <w:rPr>
+                <w:rFonts w:ascii="Times New Roman" w:hAnsi="Times New Roman" w:cs="Times New Roman"/>
                 <w:noProof/>
                 <w:webHidden/>
               </w:rPr>
             </w:r>
             <w:r>
               <w:rPr>
+                <w:rFonts w:ascii="Times New Roman" w:hAnsi="Times New Roman" w:cs="Times New Roman"/>
                 <w:noProof/>
                 <w:webHidden/>
               </w:rPr>
@@ -2366,6 +2422,7 @@
             </w:r>
             <w:r>
               <w:rPr>
+                <w:rFonts w:ascii="Times New Roman" w:hAnsi="Times New Roman" w:cs="Times New Roman"/>
                 <w:noProof/>
                 <w:webHidden/>
               </w:rPr>
@@ -2373,6 +2430,7 @@
             </w:r>
             <w:r>
               <w:rPr>
+                <w:rFonts w:ascii="Times New Roman" w:hAnsi="Times New Roman" w:cs="Times New Roman"/>
                 <w:noProof/>
                 <w:webHidden/>
               </w:rPr>
@@ -2387,7 +2445,7 @@
               <w:tab w:val="right" w:leader="dot" w:pos="9395"/>
             </w:tabs>
             <w:rPr>
-              <w:rFonts w:eastAsiaTheme="minorEastAsia"/>
+              <w:rFonts w:ascii="Times New Roman" w:eastAsiaTheme="minorEastAsia" w:hAnsi="Times New Roman" w:cs="Times New Roman"/>
               <w:noProof/>
             </w:rPr>
           </w:pPr>
@@ -2403,6 +2461,7 @@
             </w:r>
             <w:r>
               <w:rPr>
+                <w:rFonts w:ascii="Times New Roman" w:hAnsi="Times New Roman" w:cs="Times New Roman"/>
                 <w:noProof/>
                 <w:webHidden/>
               </w:rPr>
@@ -2410,6 +2469,7 @@
             </w:r>
             <w:r>
               <w:rPr>
+                <w:rFonts w:ascii="Times New Roman" w:hAnsi="Times New Roman" w:cs="Times New Roman"/>
                 <w:noProof/>
                 <w:webHidden/>
               </w:rPr>
@@ -2417,6 +2477,7 @@
             </w:r>
             <w:r>
               <w:rPr>
+                <w:rFonts w:ascii="Times New Roman" w:hAnsi="Times New Roman" w:cs="Times New Roman"/>
                 <w:noProof/>
                 <w:webHidden/>
               </w:rPr>
@@ -2424,12 +2485,14 @@
             </w:r>
             <w:r>
               <w:rPr>
+                <w:rFonts w:ascii="Times New Roman" w:hAnsi="Times New Roman" w:cs="Times New Roman"/>
                 <w:noProof/>
                 <w:webHidden/>
               </w:rPr>
             </w:r>
             <w:r>
               <w:rPr>
+                <w:rFonts w:ascii="Times New Roman" w:hAnsi="Times New Roman" w:cs="Times New Roman"/>
                 <w:noProof/>
                 <w:webHidden/>
               </w:rPr>
@@ -2437,6 +2500,7 @@
             </w:r>
             <w:r>
               <w:rPr>
+                <w:rFonts w:ascii="Times New Roman" w:hAnsi="Times New Roman" w:cs="Times New Roman"/>
                 <w:noProof/>
                 <w:webHidden/>
               </w:rPr>
@@ -2444,6 +2508,7 @@
             </w:r>
             <w:r>
               <w:rPr>
+                <w:rFonts w:ascii="Times New Roman" w:hAnsi="Times New Roman" w:cs="Times New Roman"/>
                 <w:noProof/>
                 <w:webHidden/>
               </w:rPr>
@@ -2458,7 +2523,7 @@
               <w:tab w:val="right" w:leader="dot" w:pos="9395"/>
             </w:tabs>
             <w:rPr>
-              <w:rFonts w:eastAsiaTheme="minorEastAsia"/>
+              <w:rFonts w:ascii="Times New Roman" w:eastAsiaTheme="minorEastAsia" w:hAnsi="Times New Roman" w:cs="Times New Roman"/>
               <w:noProof/>
             </w:rPr>
           </w:pPr>
@@ -2474,6 +2539,7 @@
             </w:r>
             <w:r>
               <w:rPr>
+                <w:rFonts w:ascii="Times New Roman" w:hAnsi="Times New Roman" w:cs="Times New Roman"/>
                 <w:noProof/>
                 <w:webHidden/>
               </w:rPr>
@@ -2481,6 +2547,7 @@
             </w:r>
             <w:r>
               <w:rPr>
+                <w:rFonts w:ascii="Times New Roman" w:hAnsi="Times New Roman" w:cs="Times New Roman"/>
                 <w:noProof/>
                 <w:webHidden/>
               </w:rPr>
@@ -2488,6 +2555,7 @@
             </w:r>
             <w:r>
               <w:rPr>
+                <w:rFonts w:ascii="Times New Roman" w:hAnsi="Times New Roman" w:cs="Times New Roman"/>
                 <w:noProof/>
                 <w:webHidden/>
               </w:rPr>
@@ -2495,12 +2563,14 @@
             </w:r>
             <w:r>
               <w:rPr>
+                <w:rFonts w:ascii="Times New Roman" w:hAnsi="Times New Roman" w:cs="Times New Roman"/>
                 <w:noProof/>
                 <w:webHidden/>
               </w:rPr>
             </w:r>
             <w:r>
               <w:rPr>
+                <w:rFonts w:ascii="Times New Roman" w:hAnsi="Times New Roman" w:cs="Times New Roman"/>
                 <w:noProof/>
                 <w:webHidden/>
               </w:rPr>
@@ -2508,6 +2578,7 @@
             </w:r>
             <w:r>
               <w:rPr>
+                <w:rFonts w:ascii="Times New Roman" w:hAnsi="Times New Roman" w:cs="Times New Roman"/>
                 <w:noProof/>
                 <w:webHidden/>
               </w:rPr>
@@ -2515,6 +2586,7 @@
             </w:r>
             <w:r>
               <w:rPr>
+                <w:rFonts w:ascii="Times New Roman" w:hAnsi="Times New Roman" w:cs="Times New Roman"/>
                 <w:noProof/>
                 <w:webHidden/>
               </w:rPr>
@@ -2529,7 +2601,7 @@
               <w:tab w:val="right" w:leader="dot" w:pos="9395"/>
             </w:tabs>
             <w:rPr>
-              <w:rFonts w:eastAsiaTheme="minorEastAsia"/>
+              <w:rFonts w:ascii="Times New Roman" w:eastAsiaTheme="minorEastAsia" w:hAnsi="Times New Roman" w:cs="Times New Roman"/>
               <w:noProof/>
             </w:rPr>
           </w:pPr>
@@ -2545,6 +2617,7 @@
             </w:r>
             <w:r>
               <w:rPr>
+                <w:rFonts w:ascii="Times New Roman" w:hAnsi="Times New Roman" w:cs="Times New Roman"/>
                 <w:noProof/>
                 <w:webHidden/>
               </w:rPr>
@@ -2552,6 +2625,7 @@
             </w:r>
             <w:r>
               <w:rPr>
+                <w:rFonts w:ascii="Times New Roman" w:hAnsi="Times New Roman" w:cs="Times New Roman"/>
                 <w:noProof/>
                 <w:webHidden/>
               </w:rPr>
@@ -2559,6 +2633,7 @@
             </w:r>
             <w:r>
               <w:rPr>
+                <w:rFonts w:ascii="Times New Roman" w:hAnsi="Times New Roman" w:cs="Times New Roman"/>
                 <w:noProof/>
                 <w:webHidden/>
               </w:rPr>
@@ -2566,12 +2641,14 @@
             </w:r>
             <w:r>
               <w:rPr>
+                <w:rFonts w:ascii="Times New Roman" w:hAnsi="Times New Roman" w:cs="Times New Roman"/>
                 <w:noProof/>
                 <w:webHidden/>
               </w:rPr>
             </w:r>
             <w:r>
               <w:rPr>
+                <w:rFonts w:ascii="Times New Roman" w:hAnsi="Times New Roman" w:cs="Times New Roman"/>
                 <w:noProof/>
                 <w:webHidden/>
               </w:rPr>
@@ -2579,6 +2656,7 @@
             </w:r>
             <w:r>
               <w:rPr>
+                <w:rFonts w:ascii="Times New Roman" w:hAnsi="Times New Roman" w:cs="Times New Roman"/>
                 <w:noProof/>
                 <w:webHidden/>
               </w:rPr>
@@ -2586,6 +2664,7 @@
             </w:r>
             <w:r>
               <w:rPr>
+                <w:rFonts w:ascii="Times New Roman" w:hAnsi="Times New Roman" w:cs="Times New Roman"/>
                 <w:noProof/>
                 <w:webHidden/>
               </w:rPr>
@@ -2600,7 +2679,7 @@
               <w:tab w:val="right" w:leader="dot" w:pos="9395"/>
             </w:tabs>
             <w:rPr>
-              <w:rFonts w:eastAsiaTheme="minorEastAsia"/>
+              <w:rFonts w:ascii="Times New Roman" w:eastAsiaTheme="minorEastAsia" w:hAnsi="Times New Roman" w:cs="Times New Roman"/>
               <w:noProof/>
             </w:rPr>
           </w:pPr>
@@ -2616,6 +2695,7 @@
             </w:r>
             <w:r>
               <w:rPr>
+                <w:rFonts w:ascii="Times New Roman" w:hAnsi="Times New Roman" w:cs="Times New Roman"/>
                 <w:noProof/>
                 <w:webHidden/>
               </w:rPr>
@@ -2623,6 +2703,7 @@
             </w:r>
             <w:r>
               <w:rPr>
+                <w:rFonts w:ascii="Times New Roman" w:hAnsi="Times New Roman" w:cs="Times New Roman"/>
                 <w:noProof/>
                 <w:webHidden/>
               </w:rPr>
@@ -2630,6 +2711,7 @@
             </w:r>
             <w:r>
               <w:rPr>
+                <w:rFonts w:ascii="Times New Roman" w:hAnsi="Times New Roman" w:cs="Times New Roman"/>
                 <w:noProof/>
                 <w:webHidden/>
               </w:rPr>
@@ -2637,12 +2719,14 @@
             </w:r>
             <w:r>
               <w:rPr>
+                <w:rFonts w:ascii="Times New Roman" w:hAnsi="Times New Roman" w:cs="Times New Roman"/>
                 <w:noProof/>
                 <w:webHidden/>
               </w:rPr>
             </w:r>
             <w:r>
               <w:rPr>
+                <w:rFonts w:ascii="Times New Roman" w:hAnsi="Times New Roman" w:cs="Times New Roman"/>
                 <w:noProof/>
                 <w:webHidden/>
               </w:rPr>
@@ -2650,6 +2734,7 @@
             </w:r>
             <w:r>
               <w:rPr>
+                <w:rFonts w:ascii="Times New Roman" w:hAnsi="Times New Roman" w:cs="Times New Roman"/>
                 <w:noProof/>
                 <w:webHidden/>
               </w:rPr>
@@ -2657,6 +2742,7 @@
             </w:r>
             <w:r>
               <w:rPr>
+                <w:rFonts w:ascii="Times New Roman" w:hAnsi="Times New Roman" w:cs="Times New Roman"/>
                 <w:noProof/>
                 <w:webHidden/>
               </w:rPr>
@@ -2671,7 +2757,7 @@
               <w:tab w:val="right" w:leader="dot" w:pos="9395"/>
             </w:tabs>
             <w:rPr>
-              <w:rFonts w:eastAsiaTheme="minorEastAsia"/>
+              <w:rFonts w:ascii="Times New Roman" w:eastAsiaTheme="minorEastAsia" w:hAnsi="Times New Roman" w:cs="Times New Roman"/>
               <w:noProof/>
             </w:rPr>
           </w:pPr>
@@ -2687,6 +2773,7 @@
             </w:r>
             <w:r>
               <w:rPr>
+                <w:rFonts w:ascii="Times New Roman" w:hAnsi="Times New Roman" w:cs="Times New Roman"/>
                 <w:noProof/>
                 <w:webHidden/>
               </w:rPr>
@@ -2694,6 +2781,7 @@
             </w:r>
             <w:r>
               <w:rPr>
+                <w:rFonts w:ascii="Times New Roman" w:hAnsi="Times New Roman" w:cs="Times New Roman"/>
                 <w:noProof/>
                 <w:webHidden/>
               </w:rPr>
@@ -2701,6 +2789,7 @@
             </w:r>
             <w:r>
               <w:rPr>
+                <w:rFonts w:ascii="Times New Roman" w:hAnsi="Times New Roman" w:cs="Times New Roman"/>
                 <w:noProof/>
                 <w:webHidden/>
               </w:rPr>
@@ -2708,12 +2797,14 @@
             </w:r>
             <w:r>
               <w:rPr>
+                <w:rFonts w:ascii="Times New Roman" w:hAnsi="Times New Roman" w:cs="Times New Roman"/>
                 <w:noProof/>
                 <w:webHidden/>
               </w:rPr>
             </w:r>
             <w:r>
               <w:rPr>
+                <w:rFonts w:ascii="Times New Roman" w:hAnsi="Times New Roman" w:cs="Times New Roman"/>
                 <w:noProof/>
                 <w:webHidden/>
               </w:rPr>
@@ -2721,6 +2812,7 @@
             </w:r>
             <w:r>
               <w:rPr>
+                <w:rFonts w:ascii="Times New Roman" w:hAnsi="Times New Roman" w:cs="Times New Roman"/>
                 <w:noProof/>
                 <w:webHidden/>
               </w:rPr>
@@ -2728,6 +2820,7 @@
             </w:r>
             <w:r>
               <w:rPr>
+                <w:rFonts w:ascii="Times New Roman" w:hAnsi="Times New Roman" w:cs="Times New Roman"/>
                 <w:noProof/>
                 <w:webHidden/>
               </w:rPr>
@@ -2742,7 +2835,7 @@
               <w:tab w:val="right" w:leader="dot" w:pos="9395"/>
             </w:tabs>
             <w:rPr>
-              <w:rFonts w:eastAsiaTheme="minorEastAsia"/>
+              <w:rFonts w:ascii="Times New Roman" w:eastAsiaTheme="minorEastAsia" w:hAnsi="Times New Roman" w:cs="Times New Roman"/>
               <w:noProof/>
             </w:rPr>
           </w:pPr>
@@ -2758,6 +2851,7 @@
             </w:r>
             <w:r>
               <w:rPr>
+                <w:rFonts w:ascii="Times New Roman" w:hAnsi="Times New Roman" w:cs="Times New Roman"/>
                 <w:noProof/>
                 <w:webHidden/>
               </w:rPr>
@@ -2765,6 +2859,7 @@
             </w:r>
             <w:r>
               <w:rPr>
+                <w:rFonts w:ascii="Times New Roman" w:hAnsi="Times New Roman" w:cs="Times New Roman"/>
                 <w:noProof/>
                 <w:webHidden/>
               </w:rPr>
@@ -2772,6 +2867,7 @@
             </w:r>
             <w:r>
               <w:rPr>
+                <w:rFonts w:ascii="Times New Roman" w:hAnsi="Times New Roman" w:cs="Times New Roman"/>
                 <w:noProof/>
                 <w:webHidden/>
               </w:rPr>
@@ -2779,12 +2875,14 @@
             </w:r>
             <w:r>
               <w:rPr>
+                <w:rFonts w:ascii="Times New Roman" w:hAnsi="Times New Roman" w:cs="Times New Roman"/>
                 <w:noProof/>
                 <w:webHidden/>
               </w:rPr>
             </w:r>
             <w:r>
               <w:rPr>
+                <w:rFonts w:ascii="Times New Roman" w:hAnsi="Times New Roman" w:cs="Times New Roman"/>
                 <w:noProof/>
                 <w:webHidden/>
               </w:rPr>
@@ -2792,6 +2890,7 @@
             </w:r>
             <w:r>
               <w:rPr>
+                <w:rFonts w:ascii="Times New Roman" w:hAnsi="Times New Roman" w:cs="Times New Roman"/>
                 <w:noProof/>
                 <w:webHidden/>
               </w:rPr>
@@ -2799,6 +2898,7 @@
             </w:r>
             <w:r>
               <w:rPr>
+                <w:rFonts w:ascii="Times New Roman" w:hAnsi="Times New Roman" w:cs="Times New Roman"/>
                 <w:noProof/>
                 <w:webHidden/>
               </w:rPr>
@@ -2813,7 +2913,7 @@
               <w:tab w:val="right" w:leader="dot" w:pos="9395"/>
             </w:tabs>
             <w:rPr>
-              <w:rFonts w:eastAsiaTheme="minorEastAsia"/>
+              <w:rFonts w:ascii="Times New Roman" w:eastAsiaTheme="minorEastAsia" w:hAnsi="Times New Roman" w:cs="Times New Roman"/>
               <w:noProof/>
             </w:rPr>
           </w:pPr>
@@ -2829,6 +2929,7 @@
             </w:r>
             <w:r>
               <w:rPr>
+                <w:rFonts w:ascii="Times New Roman" w:hAnsi="Times New Roman" w:cs="Times New Roman"/>
                 <w:noProof/>
                 <w:webHidden/>
               </w:rPr>
@@ -2836,6 +2937,7 @@
             </w:r>
             <w:r>
               <w:rPr>
+                <w:rFonts w:ascii="Times New Roman" w:hAnsi="Times New Roman" w:cs="Times New Roman"/>
                 <w:noProof/>
                 <w:webHidden/>
               </w:rPr>
@@ -2843,6 +2945,7 @@
             </w:r>
             <w:r>
               <w:rPr>
+                <w:rFonts w:ascii="Times New Roman" w:hAnsi="Times New Roman" w:cs="Times New Roman"/>
                 <w:noProof/>
                 <w:webHidden/>
               </w:rPr>
@@ -2850,12 +2953,14 @@
             </w:r>
             <w:r>
               <w:rPr>
+                <w:rFonts w:ascii="Times New Roman" w:hAnsi="Times New Roman" w:cs="Times New Roman"/>
                 <w:noProof/>
                 <w:webHidden/>
               </w:rPr>
             </w:r>
             <w:r>
               <w:rPr>
+                <w:rFonts w:ascii="Times New Roman" w:hAnsi="Times New Roman" w:cs="Times New Roman"/>
                 <w:noProof/>
                 <w:webHidden/>
               </w:rPr>
@@ -2863,6 +2968,7 @@
             </w:r>
             <w:r>
               <w:rPr>
+                <w:rFonts w:ascii="Times New Roman" w:hAnsi="Times New Roman" w:cs="Times New Roman"/>
                 <w:noProof/>
                 <w:webHidden/>
               </w:rPr>
@@ -2870,6 +2976,7 @@
             </w:r>
             <w:r>
               <w:rPr>
+                <w:rFonts w:ascii="Times New Roman" w:hAnsi="Times New Roman" w:cs="Times New Roman"/>
                 <w:noProof/>
                 <w:webHidden/>
               </w:rPr>
@@ -2943,8 +3050,6 @@
           <w:szCs w:val="24"/>
         </w:rPr>
       </w:pPr>
-      <w:bookmarkStart w:id="0" w:name="_GoBack"/>
-      <w:bookmarkEnd w:id="0"/>
     </w:p>
     <w:p>
       <w:pPr>
@@ -2989,7 +3094,7 @@
           <w:szCs w:val="24"/>
         </w:rPr>
       </w:pPr>
-      <w:bookmarkStart w:id="1" w:name="_Toc514791193"/>
+      <w:bookmarkStart w:id="0" w:name="_Toc514791193"/>
       <w:r>
         <w:rPr>
           <w:rFonts w:ascii="Times New Roman" w:hAnsi="Times New Roman" w:cs="Times New Roman"/>
@@ -3015,48 +3120,48 @@
         </w:rPr>
         <w:t>ntroducere</w:t>
       </w:r>
+      <w:bookmarkEnd w:id="0"/>
+    </w:p>
+    <w:p>
+      <w:pPr>
+        <w:spacing w:line="360" w:lineRule="auto"/>
+        <w:rPr>
+          <w:rFonts w:ascii="Times New Roman" w:hAnsi="Times New Roman" w:cs="Times New Roman"/>
+          <w:b/>
+          <w:sz w:val="24"/>
+          <w:szCs w:val="24"/>
+        </w:rPr>
+      </w:pPr>
+    </w:p>
+    <w:p>
+      <w:pPr>
+        <w:pStyle w:val="Heading2"/>
+        <w:spacing w:line="360" w:lineRule="auto"/>
+        <w:ind w:left="360"/>
+        <w:rPr>
+          <w:rFonts w:ascii="Times New Roman" w:hAnsi="Times New Roman" w:cs="Times New Roman"/>
+          <w:sz w:val="28"/>
+          <w:szCs w:val="24"/>
+        </w:rPr>
+      </w:pPr>
+      <w:bookmarkStart w:id="1" w:name="_Toc514791194"/>
+      <w:r>
+        <w:rPr>
+          <w:rFonts w:ascii="Times New Roman" w:hAnsi="Times New Roman" w:cs="Times New Roman"/>
+          <w:sz w:val="28"/>
+          <w:szCs w:val="24"/>
+        </w:rPr>
+        <w:t xml:space="preserve">1.1 </w:t>
+      </w:r>
+      <w:r>
+        <w:rPr>
+          <w:rFonts w:ascii="Times New Roman" w:hAnsi="Times New Roman" w:cs="Times New Roman"/>
+          <w:sz w:val="28"/>
+          <w:szCs w:val="24"/>
+        </w:rPr>
+        <w:t>Motivație</w:t>
+      </w:r>
       <w:bookmarkEnd w:id="1"/>
-    </w:p>
-    <w:p>
-      <w:pPr>
-        <w:spacing w:line="360" w:lineRule="auto"/>
-        <w:rPr>
-          <w:rFonts w:ascii="Times New Roman" w:hAnsi="Times New Roman" w:cs="Times New Roman"/>
-          <w:b/>
-          <w:sz w:val="24"/>
-          <w:szCs w:val="24"/>
-        </w:rPr>
-      </w:pPr>
-    </w:p>
-    <w:p>
-      <w:pPr>
-        <w:pStyle w:val="Heading2"/>
-        <w:spacing w:line="360" w:lineRule="auto"/>
-        <w:ind w:left="360"/>
-        <w:rPr>
-          <w:rFonts w:ascii="Times New Roman" w:hAnsi="Times New Roman" w:cs="Times New Roman"/>
-          <w:sz w:val="28"/>
-          <w:szCs w:val="24"/>
-        </w:rPr>
-      </w:pPr>
-      <w:bookmarkStart w:id="2" w:name="_Toc514791194"/>
-      <w:r>
-        <w:rPr>
-          <w:rFonts w:ascii="Times New Roman" w:hAnsi="Times New Roman" w:cs="Times New Roman"/>
-          <w:sz w:val="28"/>
-          <w:szCs w:val="24"/>
-        </w:rPr>
-        <w:t xml:space="preserve">1.1 </w:t>
-      </w:r>
-      <w:r>
-        <w:rPr>
-          <w:rFonts w:ascii="Times New Roman" w:hAnsi="Times New Roman" w:cs="Times New Roman"/>
-          <w:sz w:val="28"/>
-          <w:szCs w:val="24"/>
-        </w:rPr>
-        <w:t>Motivație</w:t>
-      </w:r>
-      <w:bookmarkEnd w:id="2"/>
     </w:p>
     <w:p>
       <w:pPr>
@@ -3226,7 +3331,7 @@
           <w:szCs w:val="24"/>
         </w:rPr>
       </w:pPr>
-      <w:bookmarkStart w:id="3" w:name="_Toc514791195"/>
+      <w:bookmarkStart w:id="2" w:name="_Toc514791195"/>
       <w:r>
         <w:rPr>
           <w:rFonts w:ascii="Times New Roman" w:hAnsi="Times New Roman" w:cs="Times New Roman"/>
@@ -3243,7 +3348,7 @@
         </w:rPr>
         <w:t>Context</w:t>
       </w:r>
-      <w:bookmarkEnd w:id="3"/>
+      <w:bookmarkEnd w:id="2"/>
     </w:p>
     <w:p>
       <w:pPr>
@@ -3705,7 +3810,7 @@
           <w:szCs w:val="24"/>
         </w:rPr>
       </w:pPr>
-      <w:bookmarkStart w:id="4" w:name="_Toc514791196"/>
+      <w:bookmarkStart w:id="3" w:name="_Toc514791196"/>
       <w:r>
         <w:rPr>
           <w:rFonts w:ascii="Times New Roman" w:hAnsi="Times New Roman" w:cs="Times New Roman"/>
@@ -3722,7 +3827,7 @@
         </w:rPr>
         <w:t>Cerințe funcționale</w:t>
       </w:r>
-      <w:bookmarkEnd w:id="4"/>
+      <w:bookmarkEnd w:id="3"/>
     </w:p>
     <w:p>
       <w:pPr>
@@ -5045,8 +5150,11 @@
         <w:pStyle w:val="Heading2"/>
         <w:spacing w:line="360" w:lineRule="auto"/>
         <w:ind w:left="360"/>
-      </w:pPr>
-      <w:bookmarkStart w:id="5" w:name="_Toc514791197"/>
+        <w:rPr>
+          <w:rFonts w:ascii="Times New Roman" w:hAnsi="Times New Roman" w:cs="Times New Roman"/>
+        </w:rPr>
+      </w:pPr>
+      <w:bookmarkStart w:id="4" w:name="_Toc514791197"/>
       <w:r>
         <w:rPr>
           <w:rFonts w:ascii="Times New Roman" w:hAnsi="Times New Roman" w:cs="Times New Roman"/>
@@ -5064,35 +5172,35 @@
         </w:rPr>
         <w:t>Abordare tehnică</w:t>
       </w:r>
+      <w:bookmarkEnd w:id="4"/>
+    </w:p>
+    <w:p>
+      <w:pPr>
+        <w:pStyle w:val="Heading3"/>
+        <w:spacing w:line="360" w:lineRule="auto"/>
+        <w:rPr>
+          <w:rFonts w:ascii="Times New Roman" w:hAnsi="Times New Roman" w:cs="Times New Roman"/>
+          <w:sz w:val="24"/>
+        </w:rPr>
+      </w:pPr>
+      <w:r>
+        <w:rPr>
+          <w:rFonts w:ascii="Times New Roman" w:hAnsi="Times New Roman" w:cs="Times New Roman"/>
+        </w:rPr>
+        <w:tab/>
+      </w:r>
+      <w:bookmarkStart w:id="5" w:name="_Toc514791198"/>
+      <w:r>
+        <w:rPr>
+          <w:rFonts w:ascii="Times New Roman" w:hAnsi="Times New Roman" w:cs="Times New Roman"/>
+          <w:sz w:val="24"/>
+        </w:rPr>
+        <w:t>1.4.1 Limbaje de programare</w:t>
+      </w:r>
       <w:bookmarkEnd w:id="5"/>
     </w:p>
     <w:p>
       <w:pPr>
-        <w:pStyle w:val="Heading3"/>
-        <w:spacing w:line="360" w:lineRule="auto"/>
-        <w:rPr>
-          <w:rFonts w:ascii="Times New Roman" w:hAnsi="Times New Roman" w:cs="Times New Roman"/>
-          <w:sz w:val="24"/>
-        </w:rPr>
-      </w:pPr>
-      <w:r>
-        <w:rPr>
-          <w:rFonts w:ascii="Times New Roman" w:hAnsi="Times New Roman" w:cs="Times New Roman"/>
-        </w:rPr>
-        <w:tab/>
-      </w:r>
-      <w:bookmarkStart w:id="6" w:name="_Toc514791198"/>
-      <w:r>
-        <w:rPr>
-          <w:rFonts w:ascii="Times New Roman" w:hAnsi="Times New Roman" w:cs="Times New Roman"/>
-          <w:sz w:val="24"/>
-        </w:rPr>
-        <w:t>1.4.1 Limbaje de programare</w:t>
-      </w:r>
-      <w:bookmarkEnd w:id="6"/>
-    </w:p>
-    <w:p>
-      <w:pPr>
         <w:spacing w:line="360" w:lineRule="auto"/>
         <w:rPr>
           <w:rFonts w:ascii="Times New Roman" w:hAnsi="Times New Roman" w:cs="Times New Roman"/>
@@ -5109,14 +5217,7 @@
           <w:rFonts w:ascii="Times New Roman" w:hAnsi="Times New Roman" w:cs="Times New Roman"/>
           <w:sz w:val="24"/>
         </w:rPr>
-        <w:t>.NET Core</w:t>
-      </w:r>
-      <w:r>
-        <w:rPr>
-          <w:rFonts w:ascii="Times New Roman" w:hAnsi="Times New Roman" w:cs="Times New Roman"/>
-          <w:sz w:val="24"/>
-        </w:rPr>
-        <w:t xml:space="preserve"> este versiunea complet rescrisă a principalului framework Microsoft, .NET Framework. Acesta are la bază limbajul C# și are ca principale avantaje faptul că poate rula pe mai multe platforme (nu doar Windows, cum eram obișnuiți, ci și pe Linux sau MacOS), complatibilitatea totală cu vechiul framework, menționat anterior și faptul că</w:t>
+        <w:t>.NET Core este versiunea complet rescrisă a principalului framework Microsoft, .NET Framework. Acesta are la bază limbajul C# și are ca principale avantaje faptul că poate rula pe mai multe platforme (nu doar Windows, cum eram obișnuiți, ci și pe Linux sau MacOS), complatibilitatea totală cu vechiul framework, menționat anterior și faptul că</w:t>
       </w:r>
       <w:r>
         <w:rPr>
@@ -6499,7 +6600,7 @@
           <w:lang w:val="ro-RO"/>
         </w:rPr>
       </w:pPr>
-      <w:bookmarkStart w:id="7" w:name="_Toc514791199"/>
+      <w:bookmarkStart w:id="6" w:name="_Toc514791199"/>
       <w:r>
         <w:rPr>
           <w:rFonts w:ascii="Times New Roman" w:hAnsi="Times New Roman" w:cs="Times New Roman"/>
@@ -6508,7 +6609,7 @@
         </w:rPr>
         <w:t>1.4.2 Instrumente software</w:t>
       </w:r>
-      <w:bookmarkEnd w:id="7"/>
+      <w:bookmarkEnd w:id="6"/>
     </w:p>
     <w:p>
       <w:pPr>
@@ -6533,15 +6634,7 @@
           <w:sz w:val="24"/>
           <w:lang w:val="ro-RO"/>
         </w:rPr>
-        <w:t xml:space="preserve"> </w:t>
-      </w:r>
-      <w:r>
-        <w:rPr>
-          <w:rFonts w:ascii="Times New Roman" w:hAnsi="Times New Roman" w:cs="Times New Roman"/>
-          <w:sz w:val="24"/>
-          <w:lang w:val="ro-RO"/>
-        </w:rPr>
-        <w:t>este un editor de cod sursă ușor, dar puternic, care rulează pe desktop și este disponibil pentru Windows, MacOS și Linux</w:t>
+        <w:t xml:space="preserve"> este un editor de cod sursă ușor, dar puternic, care rulează pe desktop și este disponibil pentru Windows, MacOS și Linux</w:t>
       </w:r>
       <w:r>
         <w:rPr>
@@ -6903,7 +6996,7 @@
           <w:lang w:val="ro-RO"/>
         </w:rPr>
       </w:pPr>
-      <w:bookmarkStart w:id="8" w:name="_Toc514791200"/>
+      <w:bookmarkStart w:id="7" w:name="_Toc514791200"/>
       <w:r>
         <w:rPr>
           <w:rFonts w:ascii="Times New Roman" w:hAnsi="Times New Roman" w:cs="Times New Roman"/>
@@ -6920,7 +7013,7 @@
         </w:rPr>
         <w:t>Contribuții</w:t>
       </w:r>
-      <w:bookmarkEnd w:id="8"/>
+      <w:bookmarkEnd w:id="7"/>
       <w:r>
         <w:rPr>
           <w:rFonts w:ascii="Times New Roman" w:hAnsi="Times New Roman" w:cs="Times New Roman"/>
@@ -7275,11 +7368,10 @@
         <w:spacing w:line="360" w:lineRule="auto"/>
         <w:rPr>
           <w:rFonts w:ascii="Times New Roman" w:hAnsi="Times New Roman" w:cs="Times New Roman"/>
-          <w:sz w:val="22"/>
-          <w:lang w:val="ro-RO"/>
-        </w:rPr>
-      </w:pPr>
-      <w:bookmarkStart w:id="9" w:name="_Toc514791201"/>
+          <w:lang w:val="ro-RO"/>
+        </w:rPr>
+      </w:pPr>
+      <w:bookmarkStart w:id="8" w:name="_Toc514791201"/>
       <w:r>
         <w:rPr>
           <w:rFonts w:ascii="Times New Roman" w:hAnsi="Times New Roman" w:cs="Times New Roman"/>
@@ -7297,146 +7389,890 @@
         </w:rPr>
         <w:t>Proiectare</w:t>
       </w:r>
+      <w:bookmarkEnd w:id="8"/>
+    </w:p>
+    <w:p>
+      <w:pPr>
+        <w:pStyle w:val="Heading2"/>
+        <w:rPr>
+          <w:rFonts w:ascii="Times New Roman" w:hAnsi="Times New Roman" w:cs="Times New Roman"/>
+          <w:lang w:val="ro-RO"/>
+        </w:rPr>
+      </w:pPr>
+      <w:bookmarkStart w:id="9" w:name="_Toc514791202"/>
+      <w:r>
+        <w:rPr>
+          <w:rFonts w:ascii="Times New Roman" w:hAnsi="Times New Roman" w:cs="Times New Roman"/>
+          <w:lang w:val="ro-RO"/>
+        </w:rPr>
+        <w:t>1. Arhitectura</w:t>
+      </w:r>
+      <w:r>
+        <w:rPr>
+          <w:rFonts w:ascii="Times New Roman" w:hAnsi="Times New Roman" w:cs="Times New Roman"/>
+          <w:lang w:val="ro-RO"/>
+        </w:rPr>
+        <w:t xml:space="preserve"> solutiei</w:t>
+      </w:r>
       <w:bookmarkEnd w:id="9"/>
     </w:p>
     <w:p>
       <w:pPr>
-        <w:spacing w:line="360" w:lineRule="auto"/>
-        <w:rPr>
-          <w:rFonts w:ascii="Times New Roman" w:hAnsi="Times New Roman" w:cs="Times New Roman"/>
-          <w:lang w:val="ro-RO"/>
-        </w:rPr>
-      </w:pPr>
-      <w:r>
-        <w:rPr>
-          <w:rFonts w:ascii="Times New Roman" w:hAnsi="Times New Roman" w:cs="Times New Roman"/>
-        </w:rPr>
-        <w:t>Lucrarea de licenţă va conţine capitole numerotate crescător, fiecare putând să aibă, în partea finală, o secţiune de concluzii, care să sintetizeze informaţiile şi/sau rezultatele prezentate în cadrul acelui capitol.</w:t>
+        <w:pStyle w:val="Heading3"/>
+        <w:rPr>
+          <w:rFonts w:ascii="Times New Roman" w:hAnsi="Times New Roman" w:cs="Times New Roman"/>
+          <w:lang w:val="ro-RO"/>
+        </w:rPr>
+      </w:pPr>
+      <w:r>
+        <w:rPr>
+          <w:rFonts w:ascii="Times New Roman" w:hAnsi="Times New Roman" w:cs="Times New Roman"/>
+          <w:lang w:val="ro-RO"/>
+        </w:rPr>
+        <w:t>1.2 Principalele funționalități</w:t>
+      </w:r>
+    </w:p>
+    <w:p>
+      <w:pPr>
+        <w:spacing w:line="360" w:lineRule="auto"/>
+        <w:ind w:firstLine="720"/>
+        <w:rPr>
+          <w:rFonts w:ascii="Times New Roman" w:hAnsi="Times New Roman" w:cs="Times New Roman"/>
+          <w:sz w:val="24"/>
+          <w:lang w:val="ro-RO"/>
+        </w:rPr>
+      </w:pPr>
+      <w:r>
+        <w:rPr>
+          <w:rFonts w:ascii="Times New Roman" w:hAnsi="Times New Roman" w:cs="Times New Roman"/>
+          <w:sz w:val="24"/>
+          <w:lang w:val="ro-RO"/>
+        </w:rPr>
+        <w:t>Prima pagină cu care utilizatorul va avea contact atunci când va dori să utilizeze aplicația curentă va fi cea care îi va permite logarea.</w:t>
+      </w:r>
+      <w:r>
+        <w:rPr>
+          <w:rFonts w:ascii="Times New Roman" w:hAnsi="Times New Roman" w:cs="Times New Roman"/>
+          <w:sz w:val="24"/>
+          <w:lang w:val="ro-RO"/>
+        </w:rPr>
+        <w:t xml:space="preserve"> </w:t>
+      </w:r>
+      <w:r>
+        <w:rPr>
+          <w:rFonts w:ascii="Times New Roman" w:hAnsi="Times New Roman" w:cs="Times New Roman"/>
+          <w:i/>
+          <w:sz w:val="24"/>
+          <w:u w:val="single"/>
+          <w:lang w:val="ro-RO"/>
+        </w:rPr>
+        <w:t>Login</w:t>
+      </w:r>
+      <w:r>
+        <w:rPr>
+          <w:rFonts w:ascii="Times New Roman" w:hAnsi="Times New Roman" w:cs="Times New Roman"/>
+          <w:sz w:val="24"/>
+          <w:lang w:val="ro-RO"/>
+        </w:rPr>
+        <w:t>.</w:t>
+      </w:r>
+      <w:r>
+        <w:rPr>
+          <w:rFonts w:ascii="Times New Roman" w:hAnsi="Times New Roman" w:cs="Times New Roman"/>
+          <w:sz w:val="24"/>
+          <w:lang w:val="ro-RO"/>
+        </w:rPr>
+        <w:t xml:space="preserve"> Aceasta se va realiza cu ajutorul unui email, ce aparține Facultății de Informatică Iași, și o parolă. În cazul în care credențialele utilizate nu se regăsesc în sistem, înseamnă că acel cont nu există sau că, din greșeală, au fost introduse credențiale invalide. Utilizatorul va fi notificat de acest lucru, dacă va fi cazul, și i se va permite să reintroducă un nou set de credențiale.</w:t>
+      </w:r>
+    </w:p>
+    <w:p>
+      <w:pPr>
+        <w:spacing w:line="360" w:lineRule="auto"/>
+        <w:ind w:firstLine="720"/>
+        <w:jc w:val="center"/>
+        <w:rPr>
+          <w:rFonts w:ascii="Times New Roman" w:hAnsi="Times New Roman" w:cs="Times New Roman"/>
+          <w:sz w:val="20"/>
+          <w:lang w:val="ro-RO"/>
+        </w:rPr>
+      </w:pPr>
+      <w:r>
+        <w:rPr>
+          <w:rFonts w:ascii="Times New Roman" w:hAnsi="Times New Roman" w:cs="Times New Roman"/>
+          <w:sz w:val="20"/>
+          <w:lang w:val="ro-RO"/>
+        </w:rPr>
+        <w:t>--insert login screenshot here--</w:t>
+      </w:r>
+    </w:p>
+    <w:p>
+      <w:pPr>
+        <w:spacing w:line="360" w:lineRule="auto"/>
+        <w:ind w:firstLine="720"/>
+        <w:rPr>
+          <w:rFonts w:ascii="Times New Roman" w:hAnsi="Times New Roman" w:cs="Times New Roman"/>
+          <w:sz w:val="24"/>
+          <w:lang w:val="ro-RO"/>
+        </w:rPr>
+      </w:pPr>
+      <w:r>
+        <w:rPr>
+          <w:rFonts w:ascii="Times New Roman" w:hAnsi="Times New Roman" w:cs="Times New Roman"/>
+          <w:sz w:val="24"/>
+          <w:lang w:val="ro-RO"/>
+        </w:rPr>
+        <w:t xml:space="preserve">În cazul în care contul pe care utilizatorul dorește să îl folosească nu există încă, situație explicată mai sus, acesta va putea să se înregistreze în cadrul sistemului și mai apoi să se logheze, existența noului cont fiind asigurată în caz de succes sau semnalată o eroare în caz contrar. Un utilizator nu va putea să se înregistreze cu ajutorul unei adrese de email care a mai fost folosită în prealabil de către alt cont. </w:t>
+      </w:r>
+      <w:r>
+        <w:rPr>
+          <w:rFonts w:ascii="Times New Roman" w:hAnsi="Times New Roman" w:cs="Times New Roman"/>
+          <w:i/>
+          <w:sz w:val="24"/>
+          <w:u w:val="single"/>
+          <w:lang w:val="ro-RO"/>
+        </w:rPr>
+        <w:t>Register</w:t>
+      </w:r>
+      <w:r>
+        <w:rPr>
+          <w:rFonts w:ascii="Times New Roman" w:hAnsi="Times New Roman" w:cs="Times New Roman"/>
+          <w:sz w:val="24"/>
+          <w:lang w:val="ro-RO"/>
+        </w:rPr>
+        <w:t xml:space="preserve">. </w:t>
+      </w:r>
+      <w:r>
+        <w:rPr>
+          <w:rFonts w:ascii="Times New Roman" w:hAnsi="Times New Roman" w:cs="Times New Roman"/>
+          <w:sz w:val="24"/>
+          <w:lang w:val="ro-RO"/>
+        </w:rPr>
+        <w:t>Doar utilizatorii cu titlu de student își vor putea crea un cont nou, pentru utilizatorii de tip profesor existând un administrator care se ocupă de crearea lor.</w:t>
+      </w:r>
+    </w:p>
+    <w:p>
+      <w:pPr>
+        <w:spacing w:line="360" w:lineRule="auto"/>
+        <w:ind w:firstLine="720"/>
+        <w:jc w:val="center"/>
+        <w:rPr>
+          <w:rFonts w:ascii="Times New Roman" w:hAnsi="Times New Roman" w:cs="Times New Roman"/>
+          <w:sz w:val="20"/>
+          <w:lang w:val="ro-RO"/>
+        </w:rPr>
+      </w:pPr>
+      <w:r>
+        <w:rPr>
+          <w:rFonts w:ascii="Times New Roman" w:hAnsi="Times New Roman" w:cs="Times New Roman"/>
+          <w:sz w:val="20"/>
+          <w:lang w:val="ro-RO"/>
+        </w:rPr>
+        <w:t xml:space="preserve">--insert </w:t>
+      </w:r>
+      <w:r>
+        <w:rPr>
+          <w:rFonts w:ascii="Times New Roman" w:hAnsi="Times New Roman" w:cs="Times New Roman"/>
+          <w:sz w:val="20"/>
+          <w:lang w:val="ro-RO"/>
+        </w:rPr>
+        <w:t>register</w:t>
+      </w:r>
+      <w:r>
+        <w:rPr>
+          <w:rFonts w:ascii="Times New Roman" w:hAnsi="Times New Roman" w:cs="Times New Roman"/>
+          <w:sz w:val="20"/>
+          <w:lang w:val="ro-RO"/>
+        </w:rPr>
+        <w:t xml:space="preserve"> screenshot here--</w:t>
+      </w:r>
+    </w:p>
+    <w:p>
+      <w:pPr>
+        <w:spacing w:line="360" w:lineRule="auto"/>
+        <w:ind w:firstLine="720"/>
+        <w:rPr>
+          <w:rFonts w:ascii="Times New Roman" w:hAnsi="Times New Roman" w:cs="Times New Roman"/>
+          <w:sz w:val="24"/>
+          <w:lang w:val="ro-RO"/>
+        </w:rPr>
+      </w:pPr>
+      <w:r>
+        <w:rPr>
+          <w:rFonts w:ascii="Times New Roman" w:hAnsi="Times New Roman" w:cs="Times New Roman"/>
+          <w:sz w:val="24"/>
+          <w:lang w:val="ro-RO"/>
+        </w:rPr>
+        <w:t>Dacă logarea sau înregistrarea unui cont nou a reușit</w:t>
+      </w:r>
+      <w:r>
+        <w:rPr>
+          <w:rFonts w:ascii="Times New Roman" w:hAnsi="Times New Roman" w:cs="Times New Roman"/>
+          <w:sz w:val="24"/>
+          <w:lang w:val="ro-RO"/>
+        </w:rPr>
+        <w:t xml:space="preserve"> utilizatorii vor fi redirectați către o pagină de bun venit, din cadrul căreia vor putea alege care să fie următoarele lor acțiuni. </w:t>
+      </w:r>
+      <w:r>
+        <w:rPr>
+          <w:rFonts w:ascii="Times New Roman" w:hAnsi="Times New Roman" w:cs="Times New Roman"/>
+          <w:i/>
+          <w:sz w:val="24"/>
+          <w:u w:val="single"/>
+          <w:lang w:val="ro-RO"/>
+        </w:rPr>
+        <w:t>Welcome</w:t>
+      </w:r>
+      <w:r>
+        <w:rPr>
+          <w:rFonts w:ascii="Times New Roman" w:hAnsi="Times New Roman" w:cs="Times New Roman"/>
+          <w:sz w:val="24"/>
+          <w:lang w:val="ro-RO"/>
+        </w:rPr>
+        <w:t xml:space="preserve">. </w:t>
+      </w:r>
+    </w:p>
+    <w:p>
+      <w:pPr>
+        <w:spacing w:line="360" w:lineRule="auto"/>
+        <w:ind w:firstLine="720"/>
+        <w:jc w:val="center"/>
+        <w:rPr>
+          <w:rFonts w:ascii="Times New Roman" w:hAnsi="Times New Roman" w:cs="Times New Roman"/>
+          <w:sz w:val="20"/>
+          <w:lang w:val="ro-RO"/>
+        </w:rPr>
+      </w:pPr>
+      <w:r>
+        <w:rPr>
+          <w:rFonts w:ascii="Times New Roman" w:hAnsi="Times New Roman" w:cs="Times New Roman"/>
+          <w:sz w:val="20"/>
+          <w:lang w:val="ro-RO"/>
+        </w:rPr>
+        <w:t xml:space="preserve">--insert welcome </w:t>
+      </w:r>
+      <w:r>
+        <w:rPr>
+          <w:rFonts w:ascii="Times New Roman" w:hAnsi="Times New Roman" w:cs="Times New Roman"/>
+          <w:sz w:val="20"/>
+          <w:lang w:val="ro-RO"/>
+        </w:rPr>
+        <w:t xml:space="preserve">screenshot </w:t>
+      </w:r>
+      <w:r>
+        <w:rPr>
+          <w:rFonts w:ascii="Times New Roman" w:hAnsi="Times New Roman" w:cs="Times New Roman"/>
+          <w:sz w:val="20"/>
+          <w:lang w:val="ro-RO"/>
+        </w:rPr>
+        <w:t>page here--</w:t>
+      </w:r>
+    </w:p>
+    <w:p>
+      <w:pPr>
+        <w:spacing w:line="360" w:lineRule="auto"/>
+        <w:ind w:firstLine="720"/>
+        <w:rPr>
+          <w:rFonts w:ascii="Times New Roman" w:hAnsi="Times New Roman" w:cs="Times New Roman"/>
+          <w:sz w:val="24"/>
+          <w:lang w:val="ro-RO"/>
+        </w:rPr>
+      </w:pPr>
+      <w:r>
+        <w:rPr>
+          <w:rFonts w:ascii="Times New Roman" w:hAnsi="Times New Roman" w:cs="Times New Roman"/>
+          <w:sz w:val="24"/>
+          <w:lang w:val="ro-RO"/>
+        </w:rPr>
+        <w:t xml:space="preserve">Pentru utilizatorii de tip student, această pagină va deveni disponibilă abia după ce perioada specifică înscrierilor va trece și ei vor fi asignați către unul dintre coordonatorii disponibili. Inițial, studentul, va ajunge pe o pagină care îi va permite să își aleagă un profesor coordonator dintr-o listă completată de către cei din urmă. </w:t>
+      </w:r>
+      <w:r>
+        <w:rPr>
+          <w:rFonts w:ascii="Times New Roman" w:hAnsi="Times New Roman" w:cs="Times New Roman"/>
+          <w:i/>
+          <w:sz w:val="24"/>
+          <w:u w:val="single"/>
+          <w:lang w:val="ro-RO"/>
+        </w:rPr>
+        <w:t>StudentRegisterToTeacher</w:t>
+      </w:r>
+      <w:r>
+        <w:rPr>
+          <w:rFonts w:ascii="Times New Roman" w:hAnsi="Times New Roman" w:cs="Times New Roman"/>
+          <w:sz w:val="24"/>
+          <w:lang w:val="ro-RO"/>
+        </w:rPr>
+        <w:t xml:space="preserve">. Va putea analiza opțiunile disponibile și, în funcție de aptitudinile și dorințele lui, va putea continua procesul de selecție apăsând butonul vizibil în </w:t>
+      </w:r>
+      <w:r>
+        <w:rPr>
+          <w:rFonts w:ascii="Times New Roman" w:hAnsi="Times New Roman" w:cs="Times New Roman"/>
+          <w:i/>
+          <w:sz w:val="24"/>
+          <w:u w:val="single"/>
+          <w:lang w:val="ro-RO"/>
+        </w:rPr>
+        <w:t>Figura</w:t>
+      </w:r>
+      <w:r>
+        <w:rPr>
+          <w:rFonts w:ascii="Times New Roman" w:hAnsi="Times New Roman" w:cs="Times New Roman"/>
+          <w:sz w:val="24"/>
+          <w:lang w:val="ro-RO"/>
+        </w:rPr>
+        <w:t>.</w:t>
+      </w:r>
+      <w:r>
+        <w:rPr>
+          <w:rFonts w:ascii="Times New Roman" w:hAnsi="Times New Roman" w:cs="Times New Roman"/>
+          <w:sz w:val="24"/>
+          <w:lang w:val="ro-RO"/>
+        </w:rPr>
+        <w:t xml:space="preserve"> </w:t>
+      </w:r>
+      <w:r>
+        <w:rPr>
+          <w:rFonts w:ascii="Times New Roman" w:hAnsi="Times New Roman" w:cs="Times New Roman"/>
+          <w:sz w:val="24"/>
+          <w:lang w:val="ro-RO"/>
+        </w:rPr>
+        <w:t xml:space="preserve">Dacă studentul aplică la unul dintre </w:t>
+      </w:r>
+      <w:r>
+        <w:rPr>
+          <w:rFonts w:ascii="Times New Roman" w:hAnsi="Times New Roman" w:cs="Times New Roman"/>
+          <w:sz w:val="24"/>
+          <w:lang w:val="ro-RO"/>
+        </w:rPr>
+        <w:lastRenderedPageBreak/>
+        <w:t>coordonatorii listați, va fi reîntors pe aceeași pagină dar cu opțiunea de aplicare blocată până când cadrul didactic îi va aproba sau respinge cererea de înscriere.</w:t>
+      </w:r>
+      <w:r>
+        <w:rPr>
+          <w:rFonts w:ascii="Times New Roman" w:hAnsi="Times New Roman" w:cs="Times New Roman"/>
+          <w:sz w:val="24"/>
+          <w:lang w:val="ro-RO"/>
+        </w:rPr>
+        <w:t xml:space="preserve"> </w:t>
+      </w:r>
+      <w:r>
+        <w:rPr>
+          <w:rFonts w:ascii="Times New Roman" w:hAnsi="Times New Roman" w:cs="Times New Roman"/>
+          <w:i/>
+          <w:sz w:val="24"/>
+          <w:u w:val="single"/>
+          <w:lang w:val="ro-RO"/>
+        </w:rPr>
+        <w:t>StudentRegisterToTeacher</w:t>
+      </w:r>
+      <w:r>
+        <w:rPr>
+          <w:rFonts w:ascii="Times New Roman" w:hAnsi="Times New Roman" w:cs="Times New Roman"/>
+          <w:i/>
+          <w:sz w:val="24"/>
+          <w:u w:val="single"/>
+          <w:lang w:val="ro-RO"/>
+        </w:rPr>
+        <w:t>Blocked</w:t>
+      </w:r>
+      <w:r>
+        <w:rPr>
+          <w:rFonts w:ascii="Times New Roman" w:hAnsi="Times New Roman" w:cs="Times New Roman"/>
+          <w:i/>
+          <w:sz w:val="24"/>
+          <w:u w:val="single"/>
+          <w:lang w:val="ro-RO"/>
+        </w:rPr>
+        <w:t>.</w:t>
+      </w:r>
+    </w:p>
+    <w:p>
+      <w:pPr>
+        <w:spacing w:line="360" w:lineRule="auto"/>
+        <w:ind w:firstLine="720"/>
+        <w:jc w:val="center"/>
+        <w:rPr>
+          <w:rFonts w:ascii="Times New Roman" w:hAnsi="Times New Roman" w:cs="Times New Roman"/>
+          <w:sz w:val="20"/>
+          <w:lang w:val="ro-RO"/>
+        </w:rPr>
+      </w:pPr>
+      <w:r>
+        <w:rPr>
+          <w:rFonts w:ascii="Times New Roman" w:hAnsi="Times New Roman" w:cs="Times New Roman"/>
+          <w:sz w:val="20"/>
+          <w:lang w:val="ro-RO"/>
+        </w:rPr>
+        <w:t xml:space="preserve">--insert studentRegisterToTeacher </w:t>
+      </w:r>
+      <w:r>
+        <w:rPr>
+          <w:rFonts w:ascii="Times New Roman" w:hAnsi="Times New Roman" w:cs="Times New Roman"/>
+          <w:sz w:val="20"/>
+          <w:lang w:val="ro-RO"/>
+        </w:rPr>
+        <w:t>screenshot</w:t>
+      </w:r>
+      <w:r>
+        <w:rPr>
+          <w:rFonts w:ascii="Times New Roman" w:hAnsi="Times New Roman" w:cs="Times New Roman"/>
+          <w:sz w:val="16"/>
+          <w:lang w:val="ro-RO"/>
+        </w:rPr>
+        <w:t xml:space="preserve"> </w:t>
+      </w:r>
+      <w:r>
+        <w:rPr>
+          <w:rFonts w:ascii="Times New Roman" w:hAnsi="Times New Roman" w:cs="Times New Roman"/>
+          <w:sz w:val="20"/>
+          <w:lang w:val="ro-RO"/>
+        </w:rPr>
+        <w:t>here</w:t>
+      </w:r>
+      <w:r>
+        <w:rPr>
+          <w:rFonts w:ascii="Times New Roman" w:hAnsi="Times New Roman" w:cs="Times New Roman"/>
+          <w:sz w:val="20"/>
+          <w:lang w:val="ro-RO"/>
+        </w:rPr>
+        <w:t>--</w:t>
+      </w:r>
+    </w:p>
+    <w:p>
+      <w:pPr>
+        <w:spacing w:line="360" w:lineRule="auto"/>
+        <w:ind w:firstLine="720"/>
+        <w:jc w:val="center"/>
+        <w:rPr>
+          <w:rFonts w:ascii="Times New Roman" w:hAnsi="Times New Roman" w:cs="Times New Roman"/>
+          <w:sz w:val="20"/>
+          <w:lang w:val="ro-RO"/>
+        </w:rPr>
+      </w:pPr>
+      <w:r>
+        <w:rPr>
+          <w:rFonts w:ascii="Times New Roman" w:hAnsi="Times New Roman" w:cs="Times New Roman"/>
+          <w:sz w:val="20"/>
+          <w:lang w:val="ro-RO"/>
+        </w:rPr>
+        <w:t>--insert studentRegisterToTeacher</w:t>
+      </w:r>
+      <w:r>
+        <w:rPr>
+          <w:rFonts w:ascii="Times New Roman" w:hAnsi="Times New Roman" w:cs="Times New Roman"/>
+          <w:sz w:val="20"/>
+          <w:lang w:val="ro-RO"/>
+        </w:rPr>
+        <w:t xml:space="preserve"> with blocked </w:t>
+      </w:r>
+      <w:r>
+        <w:rPr>
+          <w:rFonts w:ascii="Times New Roman" w:hAnsi="Times New Roman" w:cs="Times New Roman"/>
+          <w:sz w:val="20"/>
+          <w:lang w:val="ro-RO"/>
+        </w:rPr>
+        <w:t>screenshot</w:t>
+      </w:r>
+      <w:r>
+        <w:rPr>
+          <w:rFonts w:ascii="Times New Roman" w:hAnsi="Times New Roman" w:cs="Times New Roman"/>
+          <w:sz w:val="16"/>
+          <w:lang w:val="ro-RO"/>
+        </w:rPr>
+        <w:t xml:space="preserve"> </w:t>
+      </w:r>
+      <w:r>
+        <w:rPr>
+          <w:rFonts w:ascii="Times New Roman" w:hAnsi="Times New Roman" w:cs="Times New Roman"/>
+          <w:sz w:val="20"/>
+          <w:lang w:val="ro-RO"/>
+        </w:rPr>
+        <w:t xml:space="preserve">options </w:t>
+      </w:r>
+      <w:r>
+        <w:rPr>
+          <w:rFonts w:ascii="Times New Roman" w:hAnsi="Times New Roman" w:cs="Times New Roman"/>
+          <w:sz w:val="20"/>
+          <w:lang w:val="ro-RO"/>
+        </w:rPr>
+        <w:t>here</w:t>
+      </w:r>
+      <w:r>
+        <w:rPr>
+          <w:rFonts w:ascii="Times New Roman" w:hAnsi="Times New Roman" w:cs="Times New Roman"/>
+          <w:sz w:val="20"/>
+          <w:lang w:val="ro-RO"/>
+        </w:rPr>
+        <w:t>—</w:t>
+      </w:r>
+    </w:p>
+    <w:p>
+      <w:pPr>
+        <w:spacing w:line="360" w:lineRule="auto"/>
+        <w:ind w:firstLine="720"/>
+        <w:rPr>
+          <w:rFonts w:ascii="Times New Roman" w:hAnsi="Times New Roman" w:cs="Times New Roman"/>
+          <w:sz w:val="24"/>
+          <w:lang w:val="ro-RO"/>
+        </w:rPr>
+      </w:pPr>
+      <w:r>
+        <w:rPr>
+          <w:rFonts w:ascii="Times New Roman" w:hAnsi="Times New Roman" w:cs="Times New Roman"/>
+          <w:sz w:val="24"/>
+          <w:lang w:val="ro-RO"/>
+        </w:rPr>
+        <w:t>Pentru utilizatorii</w:t>
+      </w:r>
+      <w:r>
+        <w:rPr>
+          <w:rFonts w:ascii="Times New Roman" w:hAnsi="Times New Roman" w:cs="Times New Roman"/>
+          <w:sz w:val="24"/>
+          <w:lang w:val="ro-RO"/>
+        </w:rPr>
+        <w:t xml:space="preserve"> de tip profesor, pentru aceeași perioadă a înscrierilor, va fi afișată lista cererilor studenților înscriși până în momentul respectiv. Aceștia vor putea vizualiza anumite detalii furnizate de către student, pe baza cărora vor decide dacă aprobă sau nu cererea studentului. </w:t>
+      </w:r>
+      <w:r>
+        <w:rPr>
+          <w:rFonts w:ascii="Times New Roman" w:hAnsi="Times New Roman" w:cs="Times New Roman"/>
+          <w:i/>
+          <w:sz w:val="24"/>
+          <w:u w:val="single"/>
+          <w:lang w:val="ro-RO"/>
+        </w:rPr>
+        <w:t>TeacherStudentRequest</w:t>
+      </w:r>
+      <w:r>
+        <w:rPr>
+          <w:rFonts w:ascii="Times New Roman" w:hAnsi="Times New Roman" w:cs="Times New Roman"/>
+          <w:i/>
+          <w:sz w:val="24"/>
+          <w:u w:val="single"/>
+          <w:lang w:val="ro-RO"/>
+        </w:rPr>
+        <w:t xml:space="preserve">. </w:t>
+      </w:r>
+      <w:r>
+        <w:rPr>
+          <w:rFonts w:ascii="Times New Roman" w:hAnsi="Times New Roman" w:cs="Times New Roman"/>
+          <w:sz w:val="24"/>
+          <w:lang w:val="ro-RO"/>
+        </w:rPr>
+        <w:t>Aceștia vor avea în fiecare moment la dispoziție informații despre numărul de studenți pe care îi mai poate accepta și totalul numarului de studenți pe care vrea să îi accepte în sesiunea curentă, informație ce acesta o va completa în prealabil.</w:t>
+      </w:r>
+      <w:bookmarkStart w:id="10" w:name="_GoBack"/>
+      <w:bookmarkEnd w:id="10"/>
+    </w:p>
+    <w:p>
+      <w:pPr>
+        <w:spacing w:line="360" w:lineRule="auto"/>
+        <w:ind w:firstLine="720"/>
+        <w:jc w:val="center"/>
+        <w:rPr>
+          <w:rFonts w:ascii="Times New Roman" w:hAnsi="Times New Roman" w:cs="Times New Roman"/>
+          <w:sz w:val="24"/>
+          <w:lang w:val="ro-RO"/>
+        </w:rPr>
+      </w:pPr>
+      <w:r>
+        <w:rPr>
+          <w:rFonts w:ascii="Times New Roman" w:hAnsi="Times New Roman" w:cs="Times New Roman"/>
+          <w:sz w:val="20"/>
+          <w:lang w:val="ro-RO"/>
+        </w:rPr>
+        <w:t xml:space="preserve">--insert </w:t>
+      </w:r>
+      <w:r>
+        <w:rPr>
+          <w:rFonts w:ascii="Times New Roman" w:hAnsi="Times New Roman" w:cs="Times New Roman"/>
+          <w:sz w:val="20"/>
+          <w:lang w:val="ro-RO"/>
+        </w:rPr>
+        <w:t xml:space="preserve">TeacherStudentRequest </w:t>
+      </w:r>
+      <w:r>
+        <w:rPr>
+          <w:rFonts w:ascii="Times New Roman" w:hAnsi="Times New Roman" w:cs="Times New Roman"/>
+          <w:sz w:val="20"/>
+          <w:lang w:val="ro-RO"/>
+        </w:rPr>
+        <w:t>screenshot</w:t>
+      </w:r>
+      <w:r>
+        <w:rPr>
+          <w:rFonts w:ascii="Times New Roman" w:hAnsi="Times New Roman" w:cs="Times New Roman"/>
+          <w:sz w:val="16"/>
+          <w:lang w:val="ro-RO"/>
+        </w:rPr>
+        <w:t xml:space="preserve"> </w:t>
+      </w:r>
+      <w:r>
+        <w:rPr>
+          <w:rFonts w:ascii="Times New Roman" w:hAnsi="Times New Roman" w:cs="Times New Roman"/>
+          <w:sz w:val="20"/>
+          <w:lang w:val="ro-RO"/>
+        </w:rPr>
+        <w:t>here</w:t>
+      </w:r>
+      <w:r>
+        <w:rPr>
+          <w:rFonts w:ascii="Times New Roman" w:hAnsi="Times New Roman" w:cs="Times New Roman"/>
+          <w:sz w:val="20"/>
+          <w:lang w:val="ro-RO"/>
+        </w:rPr>
+        <w:t>--</w:t>
+      </w:r>
+    </w:p>
+    <w:p>
+      <w:pPr>
+        <w:spacing w:line="360" w:lineRule="auto"/>
+        <w:rPr>
+          <w:rFonts w:ascii="Times New Roman" w:hAnsi="Times New Roman" w:cs="Times New Roman"/>
+          <w:sz w:val="24"/>
+          <w:lang w:val="ro-RO"/>
+        </w:rPr>
+      </w:pPr>
+      <w:r>
+        <w:rPr>
+          <w:rFonts w:ascii="Times New Roman" w:hAnsi="Times New Roman" w:cs="Times New Roman"/>
+          <w:sz w:val="24"/>
+          <w:lang w:val="ro-RO"/>
+        </w:rPr>
+        <w:t>Student Register ToTeacher Details</w:t>
+      </w:r>
+    </w:p>
+    <w:p>
+      <w:pPr>
+        <w:spacing w:line="360" w:lineRule="auto"/>
+        <w:rPr>
+          <w:rFonts w:ascii="Times New Roman" w:hAnsi="Times New Roman" w:cs="Times New Roman"/>
+          <w:sz w:val="24"/>
+          <w:lang w:val="ro-RO"/>
+        </w:rPr>
+      </w:pPr>
+      <w:r>
+        <w:rPr>
+          <w:rFonts w:ascii="Times New Roman" w:hAnsi="Times New Roman" w:cs="Times New Roman"/>
+          <w:sz w:val="24"/>
+          <w:lang w:val="ro-RO"/>
+        </w:rPr>
+        <w:t>Teacher Add Details</w:t>
+      </w:r>
+    </w:p>
+    <w:p>
+      <w:pPr>
+        <w:spacing w:line="360" w:lineRule="auto"/>
+        <w:rPr>
+          <w:rFonts w:ascii="Times New Roman" w:hAnsi="Times New Roman" w:cs="Times New Roman"/>
+          <w:sz w:val="24"/>
+          <w:lang w:val="ro-RO"/>
+        </w:rPr>
+      </w:pPr>
+      <w:r>
+        <w:rPr>
+          <w:rFonts w:ascii="Times New Roman" w:hAnsi="Times New Roman" w:cs="Times New Roman"/>
+          <w:sz w:val="24"/>
+          <w:lang w:val="ro-RO"/>
+        </w:rPr>
+        <w:t>Teacher Wall</w:t>
+      </w:r>
+    </w:p>
+    <w:p>
+      <w:pPr>
+        <w:spacing w:line="360" w:lineRule="auto"/>
+        <w:rPr>
+          <w:rFonts w:ascii="Times New Roman" w:hAnsi="Times New Roman" w:cs="Times New Roman"/>
+          <w:sz w:val="24"/>
+          <w:lang w:val="ro-RO"/>
+        </w:rPr>
+      </w:pPr>
+      <w:r>
+        <w:rPr>
+          <w:rFonts w:ascii="Times New Roman" w:hAnsi="Times New Roman" w:cs="Times New Roman"/>
+          <w:sz w:val="24"/>
+          <w:lang w:val="ro-RO"/>
+        </w:rPr>
+        <w:t>Teacher Student Request</w:t>
+      </w:r>
+    </w:p>
+    <w:p>
+      <w:pPr>
+        <w:spacing w:line="360" w:lineRule="auto"/>
+        <w:rPr>
+          <w:rFonts w:ascii="Times New Roman" w:hAnsi="Times New Roman" w:cs="Times New Roman"/>
+          <w:sz w:val="24"/>
+          <w:lang w:val="ro-RO"/>
+        </w:rPr>
+      </w:pPr>
+      <w:r>
+        <w:rPr>
+          <w:rFonts w:ascii="Times New Roman" w:hAnsi="Times New Roman" w:cs="Times New Roman"/>
+          <w:sz w:val="24"/>
+          <w:lang w:val="ro-RO"/>
+        </w:rPr>
+        <w:t xml:space="preserve">Teacher Details Per Student </w:t>
+      </w:r>
+    </w:p>
+    <w:p>
+      <w:pPr>
+        <w:spacing w:line="360" w:lineRule="auto"/>
+        <w:rPr>
+          <w:rFonts w:ascii="Times New Roman" w:hAnsi="Times New Roman" w:cs="Times New Roman"/>
+          <w:sz w:val="24"/>
+          <w:lang w:val="ro-RO"/>
+        </w:rPr>
+      </w:pPr>
+      <w:r>
+        <w:rPr>
+          <w:rFonts w:ascii="Times New Roman" w:hAnsi="Times New Roman" w:cs="Times New Roman"/>
+          <w:sz w:val="24"/>
+          <w:lang w:val="ro-RO"/>
+        </w:rPr>
+        <w:t>Profile</w:t>
+      </w:r>
+    </w:p>
+    <w:p>
+      <w:pPr>
+        <w:spacing w:line="360" w:lineRule="auto"/>
+        <w:rPr>
+          <w:rFonts w:ascii="Times New Roman" w:hAnsi="Times New Roman" w:cs="Times New Roman"/>
+          <w:sz w:val="24"/>
+          <w:lang w:val="ro-RO"/>
+        </w:rPr>
+      </w:pPr>
+      <w:r>
+        <w:rPr>
+          <w:rFonts w:ascii="Times New Roman" w:hAnsi="Times New Roman" w:cs="Times New Roman"/>
+          <w:sz w:val="24"/>
+          <w:lang w:val="ro-RO"/>
+        </w:rPr>
+        <w:t>Error, Welcome, Forgot Password</w:t>
+      </w:r>
+    </w:p>
+    <w:p>
+      <w:pPr>
+        <w:pStyle w:val="Heading3"/>
+        <w:spacing w:line="360" w:lineRule="auto"/>
+        <w:rPr>
+          <w:rFonts w:ascii="Times New Roman" w:hAnsi="Times New Roman" w:cs="Times New Roman"/>
+          <w:lang w:val="ro-RO"/>
+        </w:rPr>
+      </w:pPr>
+      <w:r>
+        <w:rPr>
+          <w:rFonts w:ascii="Times New Roman" w:hAnsi="Times New Roman" w:cs="Times New Roman"/>
+          <w:lang w:val="ro-RO"/>
+        </w:rPr>
+        <w:t>1.3 Diagrame uml</w:t>
+      </w:r>
+    </w:p>
+    <w:p>
+      <w:pPr>
+        <w:spacing w:line="360" w:lineRule="auto"/>
+        <w:rPr>
+          <w:rFonts w:ascii="Times New Roman" w:hAnsi="Times New Roman" w:cs="Times New Roman"/>
+          <w:sz w:val="24"/>
+          <w:lang w:val="ro-RO"/>
+        </w:rPr>
+      </w:pPr>
+      <w:r>
+        <w:rPr>
+          <w:rFonts w:ascii="Times New Roman" w:hAnsi="Times New Roman" w:cs="Times New Roman"/>
+          <w:sz w:val="24"/>
+          <w:lang w:val="ro-RO"/>
+        </w:rPr>
+        <w:t>ce e uml sau rename</w:t>
       </w:r>
     </w:p>
     <w:p>
       <w:pPr>
         <w:pStyle w:val="Heading2"/>
-        <w:rPr>
-          <w:rFonts w:ascii="Times New Roman" w:hAnsi="Times New Roman" w:cs="Times New Roman"/>
-          <w:lang w:val="ro-RO"/>
-        </w:rPr>
-      </w:pPr>
-      <w:bookmarkStart w:id="10" w:name="_Toc514791202"/>
-      <w:r>
-        <w:rPr>
-          <w:rFonts w:ascii="Times New Roman" w:hAnsi="Times New Roman" w:cs="Times New Roman"/>
-          <w:lang w:val="ro-RO"/>
-        </w:rPr>
-        <w:t>1. Arhitectura</w:t>
-      </w:r>
-      <w:r>
-        <w:rPr>
-          <w:rFonts w:ascii="Times New Roman" w:hAnsi="Times New Roman" w:cs="Times New Roman"/>
-          <w:lang w:val="ro-RO"/>
-        </w:rPr>
-        <w:t xml:space="preserve"> solutiei</w:t>
-      </w:r>
-      <w:bookmarkEnd w:id="10"/>
-    </w:p>
-    <w:p>
-      <w:pPr>
-        <w:rPr>
-          <w:rFonts w:ascii="Times New Roman" w:hAnsi="Times New Roman" w:cs="Times New Roman"/>
-          <w:lang w:val="ro-RO"/>
-        </w:rPr>
-      </w:pPr>
-      <w:r>
-        <w:rPr>
-          <w:rFonts w:ascii="Times New Roman" w:hAnsi="Times New Roman" w:cs="Times New Roman"/>
-          <w:lang w:val="ro-RO"/>
-        </w:rPr>
-        <w:t xml:space="preserve">descriere pagini, diagrame uml, </w:t>
+        <w:spacing w:line="360" w:lineRule="auto"/>
+        <w:rPr>
+          <w:rFonts w:ascii="Times New Roman" w:hAnsi="Times New Roman" w:cs="Times New Roman"/>
+          <w:lang w:val="ro-RO"/>
+        </w:rPr>
+      </w:pPr>
+      <w:bookmarkStart w:id="11" w:name="_Toc514791203"/>
+      <w:r>
+        <w:rPr>
+          <w:rFonts w:ascii="Times New Roman" w:hAnsi="Times New Roman" w:cs="Times New Roman"/>
+          <w:lang w:val="ro-RO"/>
+        </w:rPr>
+        <w:t>2. Modelare date</w:t>
+      </w:r>
+      <w:r>
+        <w:rPr>
+          <w:rFonts w:ascii="Times New Roman" w:hAnsi="Times New Roman" w:cs="Times New Roman"/>
+          <w:lang w:val="ro-RO"/>
+        </w:rPr>
+        <w:t>lor</w:t>
+      </w:r>
+      <w:bookmarkEnd w:id="11"/>
+    </w:p>
+    <w:p>
+      <w:pPr>
+        <w:spacing w:line="360" w:lineRule="auto"/>
+        <w:rPr>
+          <w:rFonts w:ascii="Times New Roman" w:hAnsi="Times New Roman" w:cs="Times New Roman"/>
+          <w:sz w:val="24"/>
+          <w:lang w:val="ro-RO"/>
+        </w:rPr>
+      </w:pPr>
+      <w:r>
+        <w:rPr>
+          <w:rFonts w:ascii="Times New Roman" w:hAnsi="Times New Roman" w:cs="Times New Roman"/>
+          <w:sz w:val="24"/>
+          <w:lang w:val="ro-RO"/>
+        </w:rPr>
+        <w:t>diagrama db + explicatii si relatii</w:t>
       </w:r>
     </w:p>
     <w:p>
       <w:pPr>
         <w:pStyle w:val="Heading2"/>
-        <w:rPr>
-          <w:rFonts w:ascii="Times New Roman" w:hAnsi="Times New Roman" w:cs="Times New Roman"/>
-          <w:lang w:val="ro-RO"/>
-        </w:rPr>
-      </w:pPr>
-      <w:bookmarkStart w:id="11" w:name="_Toc514791203"/>
-      <w:r>
-        <w:rPr>
-          <w:rFonts w:ascii="Times New Roman" w:hAnsi="Times New Roman" w:cs="Times New Roman"/>
-          <w:lang w:val="ro-RO"/>
-        </w:rPr>
-        <w:t>2. Modelare date</w:t>
-      </w:r>
-      <w:r>
-        <w:rPr>
-          <w:rFonts w:ascii="Times New Roman" w:hAnsi="Times New Roman" w:cs="Times New Roman"/>
-          <w:lang w:val="ro-RO"/>
-        </w:rPr>
-        <w:t>lor</w:t>
-      </w:r>
-      <w:bookmarkEnd w:id="11"/>
-    </w:p>
-    <w:p>
-      <w:pPr>
-        <w:rPr>
-          <w:rFonts w:ascii="Times New Roman" w:hAnsi="Times New Roman" w:cs="Times New Roman"/>
-          <w:lang w:val="ro-RO"/>
-        </w:rPr>
-      </w:pPr>
-      <w:r>
-        <w:rPr>
-          <w:rFonts w:ascii="Times New Roman" w:hAnsi="Times New Roman" w:cs="Times New Roman"/>
-          <w:lang w:val="ro-RO"/>
-        </w:rPr>
-        <w:t>diagrama db + explicatii si relatii</w:t>
-      </w:r>
+        <w:spacing w:line="360" w:lineRule="auto"/>
+        <w:rPr>
+          <w:rFonts w:ascii="Times New Roman" w:hAnsi="Times New Roman" w:cs="Times New Roman"/>
+          <w:lang w:val="ro-RO"/>
+        </w:rPr>
+      </w:pPr>
+      <w:bookmarkStart w:id="12" w:name="_Toc514791204"/>
+      <w:r>
+        <w:rPr>
+          <w:rFonts w:ascii="Times New Roman" w:hAnsi="Times New Roman" w:cs="Times New Roman"/>
+          <w:lang w:val="ro-RO"/>
+        </w:rPr>
+        <w:t xml:space="preserve">3. </w:t>
+      </w:r>
+      <w:r>
+        <w:rPr>
+          <w:rFonts w:ascii="Times New Roman" w:hAnsi="Times New Roman" w:cs="Times New Roman"/>
+          <w:lang w:val="ro-RO"/>
+        </w:rPr>
+        <w:t>Comunicarea s</w:t>
+      </w:r>
+      <w:r>
+        <w:rPr>
+          <w:rFonts w:ascii="Times New Roman" w:hAnsi="Times New Roman" w:cs="Times New Roman"/>
+          <w:lang w:val="ro-RO"/>
+        </w:rPr>
+        <w:t>erver-client</w:t>
+      </w:r>
+      <w:bookmarkEnd w:id="12"/>
+    </w:p>
+    <w:p>
+      <w:pPr>
+        <w:spacing w:line="360" w:lineRule="auto"/>
+        <w:rPr>
+          <w:rFonts w:ascii="Times New Roman" w:hAnsi="Times New Roman" w:cs="Times New Roman"/>
+          <w:lang w:val="ro-RO"/>
+        </w:rPr>
+      </w:pPr>
     </w:p>
     <w:p>
       <w:pPr>
         <w:pStyle w:val="Heading2"/>
-        <w:rPr>
-          <w:rFonts w:ascii="Times New Roman" w:hAnsi="Times New Roman" w:cs="Times New Roman"/>
-          <w:lang w:val="ro-RO"/>
-        </w:rPr>
-      </w:pPr>
-      <w:bookmarkStart w:id="12" w:name="_Toc514791204"/>
-      <w:r>
-        <w:rPr>
-          <w:rFonts w:ascii="Times New Roman" w:hAnsi="Times New Roman" w:cs="Times New Roman"/>
-          <w:lang w:val="ro-RO"/>
-        </w:rPr>
-        <w:t xml:space="preserve">3. </w:t>
-      </w:r>
-      <w:r>
-        <w:rPr>
-          <w:rFonts w:ascii="Times New Roman" w:hAnsi="Times New Roman" w:cs="Times New Roman"/>
-          <w:lang w:val="ro-RO"/>
-        </w:rPr>
-        <w:t>Comunicarea s</w:t>
-      </w:r>
-      <w:r>
-        <w:rPr>
-          <w:rFonts w:ascii="Times New Roman" w:hAnsi="Times New Roman" w:cs="Times New Roman"/>
-          <w:lang w:val="ro-RO"/>
-        </w:rPr>
-        <w:t>erver-client</w:t>
-      </w:r>
-      <w:bookmarkEnd w:id="12"/>
-    </w:p>
-    <w:p>
-      <w:pPr>
-        <w:rPr>
-          <w:rFonts w:ascii="Times New Roman" w:hAnsi="Times New Roman" w:cs="Times New Roman"/>
-          <w:lang w:val="ro-RO"/>
-        </w:rPr>
-      </w:pPr>
-    </w:p>
-    <w:p>
-      <w:pPr>
-        <w:pStyle w:val="Heading2"/>
+        <w:spacing w:line="360" w:lineRule="auto"/>
         <w:rPr>
           <w:rFonts w:ascii="Times New Roman" w:hAnsi="Times New Roman" w:cs="Times New Roman"/>
           <w:lang w:val="ro-RO"/>
@@ -7448,6 +8284,7 @@
           <w:rFonts w:ascii="Times New Roman" w:hAnsi="Times New Roman" w:cs="Times New Roman"/>
           <w:lang w:val="ro-RO"/>
         </w:rPr>
+        <w:lastRenderedPageBreak/>
         <w:t>4. Interfata</w:t>
       </w:r>
       <w:r>
@@ -7468,14 +8305,17 @@
     </w:p>
     <w:p>
       <w:pPr>
-        <w:rPr>
-          <w:rFonts w:ascii="Times New Roman" w:hAnsi="Times New Roman" w:cs="Times New Roman"/>
-          <w:lang w:val="ro-RO"/>
-        </w:rPr>
-      </w:pPr>
-      <w:r>
-        <w:rPr>
-          <w:rFonts w:ascii="Times New Roman" w:hAnsi="Times New Roman" w:cs="Times New Roman"/>
+        <w:spacing w:line="360" w:lineRule="auto"/>
+        <w:rPr>
+          <w:rFonts w:ascii="Times New Roman" w:hAnsi="Times New Roman" w:cs="Times New Roman"/>
+          <w:sz w:val="24"/>
+          <w:lang w:val="ro-RO"/>
+        </w:rPr>
+      </w:pPr>
+      <w:r>
+        <w:rPr>
+          <w:rFonts w:ascii="Times New Roman" w:hAnsi="Times New Roman" w:cs="Times New Roman"/>
+          <w:sz w:val="24"/>
           <w:lang w:val="ro-RO"/>
         </w:rPr>
         <w:t>screen shots si explicatii pentru diferite scenarii</w:t>
@@ -7483,14 +8323,17 @@
     </w:p>
     <w:p>
       <w:pPr>
-        <w:rPr>
-          <w:rFonts w:ascii="Times New Roman" w:hAnsi="Times New Roman" w:cs="Times New Roman"/>
-          <w:lang w:val="ro-RO"/>
-        </w:rPr>
-      </w:pPr>
-      <w:r>
-        <w:rPr>
-          <w:rFonts w:ascii="Times New Roman" w:hAnsi="Times New Roman" w:cs="Times New Roman"/>
+        <w:spacing w:line="360" w:lineRule="auto"/>
+        <w:rPr>
+          <w:rFonts w:ascii="Times New Roman" w:hAnsi="Times New Roman" w:cs="Times New Roman"/>
+          <w:sz w:val="24"/>
+          <w:lang w:val="ro-RO"/>
+        </w:rPr>
+      </w:pPr>
+      <w:r>
+        <w:rPr>
+          <w:rFonts w:ascii="Times New Roman" w:hAnsi="Times New Roman" w:cs="Times New Roman"/>
+          <w:sz w:val="24"/>
           <w:lang w:val="ro-RO"/>
         </w:rPr>
         <w:t>screen schots on laptop/pone size</w:t>
@@ -7522,11 +8365,13 @@
         <w:spacing w:line="360" w:lineRule="auto"/>
         <w:rPr>
           <w:rFonts w:ascii="Times New Roman" w:hAnsi="Times New Roman" w:cs="Times New Roman"/>
-        </w:rPr>
-      </w:pPr>
-      <w:r>
-        <w:rPr>
-          <w:rFonts w:ascii="Times New Roman" w:hAnsi="Times New Roman" w:cs="Times New Roman"/>
+          <w:sz w:val="24"/>
+        </w:rPr>
+      </w:pPr>
+      <w:r>
+        <w:rPr>
+          <w:rFonts w:ascii="Times New Roman" w:hAnsi="Times New Roman" w:cs="Times New Roman"/>
+          <w:sz w:val="24"/>
         </w:rPr>
         <w:t xml:space="preserve">cele mai importante concluzii din lucrare, </w:t>
       </w:r>
@@ -7566,17 +8411,17 @@
         <w:spacing w:line="360" w:lineRule="auto"/>
         <w:rPr>
           <w:rFonts w:ascii="Times New Roman" w:hAnsi="Times New Roman" w:cs="Times New Roman"/>
+          <w:sz w:val="40"/>
+          <w:lang w:val="ro-RO"/>
+        </w:rPr>
+      </w:pPr>
+      <w:bookmarkStart w:id="15" w:name="_Toc514791207"/>
+      <w:r>
+        <w:rPr>
+          <w:rFonts w:ascii="Times New Roman" w:hAnsi="Times New Roman" w:cs="Times New Roman"/>
           <w:sz w:val="36"/>
           <w:lang w:val="ro-RO"/>
         </w:rPr>
-      </w:pPr>
-      <w:bookmarkStart w:id="15" w:name="_Toc514791207"/>
-      <w:r>
-        <w:rPr>
-          <w:rFonts w:ascii="Times New Roman" w:hAnsi="Times New Roman" w:cs="Times New Roman"/>
-          <w:sz w:val="36"/>
-          <w:lang w:val="ro-RO"/>
-        </w:rPr>
         <w:t>Bibliografie</w:t>
       </w:r>
       <w:bookmarkEnd w:id="15"/>
@@ -7586,12 +8431,14 @@
         <w:spacing w:line="360" w:lineRule="auto"/>
         <w:rPr>
           <w:rFonts w:ascii="Times New Roman" w:hAnsi="Times New Roman" w:cs="Times New Roman"/>
-          <w:lang w:val="ro-RO"/>
-        </w:rPr>
-      </w:pPr>
-      <w:r>
-        <w:rPr>
-          <w:rFonts w:ascii="Times New Roman" w:hAnsi="Times New Roman" w:cs="Times New Roman"/>
+          <w:sz w:val="24"/>
+          <w:lang w:val="ro-RO"/>
+        </w:rPr>
+      </w:pPr>
+      <w:r>
+        <w:rPr>
+          <w:rFonts w:ascii="Times New Roman" w:hAnsi="Times New Roman" w:cs="Times New Roman"/>
+          <w:sz w:val="24"/>
         </w:rPr>
         <w:t xml:space="preserve">lista tuturor surselor de informaţie utilizate </w:t>
       </w:r>
@@ -7672,7 +8519,7 @@
           <w:rPr>
             <w:noProof/>
           </w:rPr>
-          <w:t>6</w:t>
+          <w:t>17</w:t>
         </w:r>
         <w:r>
           <w:rPr>
@@ -10046,7 +10893,7 @@
 </file>
 
 <file path=customXml/itemProps1.xml><?xml version="1.0" encoding="utf-8"?>
-<ds:datastoreItem xmlns:ds="http://schemas.openxmlformats.org/officeDocument/2006/customXml" ds:itemID="{58F3F678-A1B2-4C2C-8CAE-BA7C7F951C58}">
+<ds:datastoreItem xmlns:ds="http://schemas.openxmlformats.org/officeDocument/2006/customXml" ds:itemID="{4642A774-FE4B-42E4-9519-B08579699F04}">
   <ds:schemaRefs>
     <ds:schemaRef ds:uri="http://schemas.openxmlformats.org/officeDocument/2006/bibliography"/>
   </ds:schemaRefs>

</xml_diff>